<commit_message>
general modification.  No need for details at this point.
</commit_message>
<xml_diff>
--- a/instructions.docx
+++ b/instructions.docx
@@ -6,7 +6,325 @@
       <w:r>
         <w:t>Steps:</w:t>
       </w:r>
-    </w:p>
+      <w:r>
+        <w:t xml:space="preserve"> </w:t>
+      </w:r>
+    </w:p>
+    <w:p>
+      <w:r>
+        <w:t>Software to Use</w:t>
+      </w:r>
+    </w:p>
+    <w:p>
+      <w:r>
+        <w:t>Visual Studio 2015</w:t>
+      </w:r>
+    </w:p>
+    <w:p>
+      <w:r>
+        <w:tab/>
+        <w:t>Windows and Web Development &gt; Microsoft Web Developer Tools</w:t>
+      </w:r>
+      <w:r>
+        <w:br/>
+      </w:r>
+      <w:r>
+        <w:tab/>
+        <w:t>HTML/JavaScript (Apache Cordova)</w:t>
+      </w:r>
+      <w:r>
+        <w:br/>
+      </w:r>
+      <w:r>
+        <w:rPr>
+          <w:noProof/>
+        </w:rPr>
+        <w:drawing>
+          <wp:inline distT="0" distB="0" distL="0" distR="0" wp14:anchorId="794EF64A" wp14:editId="1C6A0CA3">
+            <wp:extent cx="4381500" cy="6134100"/>
+            <wp:effectExtent l="0" t="0" r="0" b="0"/>
+            <wp:docPr id="1" name="Picture 1"/>
+            <wp:cNvGraphicFramePr>
+              <a:graphicFrameLocks xmlns:a="http://schemas.openxmlformats.org/drawingml/2006/main" noChangeAspect="1"/>
+            </wp:cNvGraphicFramePr>
+            <a:graphic xmlns:a="http://schemas.openxmlformats.org/drawingml/2006/main">
+              <a:graphicData uri="http://schemas.openxmlformats.org/drawingml/2006/picture">
+                <pic:pic xmlns:pic="http://schemas.openxmlformats.org/drawingml/2006/picture">
+                  <pic:nvPicPr>
+                    <pic:cNvPr id="1" name=""/>
+                    <pic:cNvPicPr/>
+                  </pic:nvPicPr>
+                  <pic:blipFill>
+                    <a:blip r:embed="rId5"/>
+                    <a:stretch>
+                      <a:fillRect/>
+                    </a:stretch>
+                  </pic:blipFill>
+                  <pic:spPr>
+                    <a:xfrm>
+                      <a:off x="0" y="0"/>
+                      <a:ext cx="4381500" cy="6134100"/>
+                    </a:xfrm>
+                    <a:prstGeom prst="rect">
+                      <a:avLst/>
+                    </a:prstGeom>
+                  </pic:spPr>
+                </pic:pic>
+              </a:graphicData>
+            </a:graphic>
+          </wp:inline>
+        </w:drawing>
+      </w:r>
+    </w:p>
+    <w:p>
+      <w:r>
+        <w:br/>
+      </w:r>
+      <w:r>
+        <w:br/>
+      </w:r>
+      <w:r>
+        <w:t xml:space="preserve">Visual Studio &gt; </w:t>
+      </w:r>
+      <w:r>
+        <w:t>Extension and Updates</w:t>
+      </w:r>
+    </w:p>
+    <w:p>
+      <w:pPr>
+        <w:ind w:left="360"/>
+      </w:pPr>
+      <w:r>
+        <w:lastRenderedPageBreak/>
+        <w:t>Web Essentials 2015</w:t>
+      </w:r>
+      <w:r>
+        <w:br/>
+        <w:t>Open Command Line</w:t>
+      </w:r>
+      <w:r>
+        <w:br/>
+        <w:t>Add New File</w:t>
+      </w:r>
+      <w:r>
+        <w:br/>
+      </w:r>
+    </w:p>
+    <w:p>
+      <w:r>
+        <w:t>Update Apache Cordova</w:t>
+      </w:r>
+    </w:p>
+    <w:p>
+      <w:r>
+        <w:tab/>
+        <w:t>Npm install –g cordova</w:t>
+      </w:r>
+    </w:p>
+    <w:p/>
+    <w:p>
+      <w:r>
+        <w:t xml:space="preserve">Update </w:t>
+      </w:r>
+      <w:r>
+        <w:t xml:space="preserve">folder </w:t>
+      </w:r>
+      <w:r>
+        <w:t>Res images.  Res images contains icons and splash screens for resolution specific devices.</w:t>
+      </w:r>
+      <w:r>
+        <w:br/>
+      </w:r>
+    </w:p>
+    <w:p>
+      <w:pPr>
+        <w:ind w:firstLine="720"/>
+      </w:pPr>
+      <w:r>
+        <w:t xml:space="preserve">Update the config.xml </w:t>
+      </w:r>
+      <w:r>
+        <w:br/>
+      </w:r>
+      <w:r>
+        <w:tab/>
+        <w:t>The images are missing from the default res &gt; icon &gt; windows folder.</w:t>
+      </w:r>
+    </w:p>
+    <w:p>
+      <w:pPr>
+        <w:ind w:left="720"/>
+      </w:pPr>
+      <w:r>
+        <w:t>&lt;icon src="res/icons/windows/Square44x44Logo.scale-100.png" width="44" height="44" /&gt;</w:t>
+      </w:r>
+      <w:r>
+        <w:br/>
+        <w:t>&lt;icon src="res/icons/windows/Square71x71Logo.scale-100.png" width="71" height="71" /&gt;</w:t>
+      </w:r>
+    </w:p>
+    <w:p>
+      <w:r>
+        <w:t>Update Typescript</w:t>
+      </w:r>
+      <w:r>
+        <w:t xml:space="preserve"> to latest version</w:t>
+      </w:r>
+    </w:p>
+    <w:p>
+      <w:r>
+        <w:tab/>
+        <w:t>Download typescript for Visual Studio 2015</w:t>
+      </w:r>
+    </w:p>
+    <w:p>
+      <w:r>
+        <w:tab/>
+      </w:r>
+      <w:hyperlink r:id="rId6" w:history="1">
+        <w:r>
+          <w:rPr>
+            <w:rStyle w:val="Hyperlink"/>
+          </w:rPr>
+          <w:t>http://www.microsoft.com/en-us/download/details.aspx?id=48593</w:t>
+        </w:r>
+      </w:hyperlink>
+      <w:r>
+        <w:br/>
+      </w:r>
+      <w:r>
+        <w:tab/>
+        <w:t>Click the details button to reveal a list of all version.  Download the appropriate version</w:t>
+      </w:r>
+      <w:bookmarkStart w:id="0" w:name="_GoBack"/>
+      <w:bookmarkEnd w:id="0"/>
+    </w:p>
+    <w:p>
+      <w:r>
+        <w:tab/>
+        <w:t>Manual Process</w:t>
+      </w:r>
+    </w:p>
+    <w:p>
+      <w:pPr>
+        <w:ind w:left="360" w:firstLine="360"/>
+      </w:pPr>
+      <w:r>
+        <w:t>C:\Program Files (x86)\Microsoft SDKs\TypeScript\1.5\tsc</w:t>
+      </w:r>
+    </w:p>
+    <w:p>
+      <w:pPr>
+        <w:ind w:left="720"/>
+      </w:pPr>
+      <w:r>
+        <w:t>npm install -g typescript</w:t>
+      </w:r>
+      <w:r>
+        <w:br/>
+      </w:r>
+      <w:r>
+        <w:t>npm install -g typescript@next</w:t>
+      </w:r>
+      <w:r>
+        <w:br/>
+      </w:r>
+      <w:r>
+        <w:t xml:space="preserve">tsc </w:t>
+      </w:r>
+      <w:r>
+        <w:t>–</w:t>
+      </w:r>
+      <w:r>
+        <w:t>version</w:t>
+      </w:r>
+      <w:r>
+        <w:br/>
+      </w:r>
+      <w:r>
+        <w:rPr>
+          <w:rStyle w:val="pln1"/>
+          <w:shd w:val="clear" w:color="auto" w:fill="EEEEEE"/>
+        </w:rPr>
+        <w:t>where tsc</w:t>
+      </w:r>
+    </w:p>
+    <w:p>
+      <w:r>
+        <w:t>Other things to confirm are installed:</w:t>
+      </w:r>
+      <w:r>
+        <w:br/>
+      </w:r>
+      <w:r>
+        <w:tab/>
+        <w:t>Android SDK Manager</w:t>
+      </w:r>
+      <w:r>
+        <w:br/>
+      </w:r>
+      <w:r>
+        <w:tab/>
+        <w:t>Java JDK is installed and using 64bit version.</w:t>
+      </w:r>
+      <w:r>
+        <w:t xml:space="preserve"> Ie </w:t>
+      </w:r>
+      <w:r>
+        <w:t>C:\Program Files\Java\jdk1.8.0_60</w:t>
+      </w:r>
+      <w:r>
+        <w:br/>
+      </w:r>
+      <w:r>
+        <w:tab/>
+        <w:t>Tools &gt; Options &gt; Tools for Apache Cordova</w:t>
+      </w:r>
+    </w:p>
+    <w:p>
+      <w:r>
+        <w:rPr>
+          <w:noProof/>
+        </w:rPr>
+        <w:lastRenderedPageBreak/>
+        <w:drawing>
+          <wp:inline distT="0" distB="0" distL="0" distR="0" wp14:anchorId="7BA13B01" wp14:editId="47850DAA">
+            <wp:extent cx="5943600" cy="3458210"/>
+            <wp:effectExtent l="0" t="0" r="0" b="8890"/>
+            <wp:docPr id="2" name="Picture 2"/>
+            <wp:cNvGraphicFramePr>
+              <a:graphicFrameLocks xmlns:a="http://schemas.openxmlformats.org/drawingml/2006/main" noChangeAspect="1"/>
+            </wp:cNvGraphicFramePr>
+            <a:graphic xmlns:a="http://schemas.openxmlformats.org/drawingml/2006/main">
+              <a:graphicData uri="http://schemas.openxmlformats.org/drawingml/2006/picture">
+                <pic:pic xmlns:pic="http://schemas.openxmlformats.org/drawingml/2006/picture">
+                  <pic:nvPicPr>
+                    <pic:cNvPr id="1" name=""/>
+                    <pic:cNvPicPr/>
+                  </pic:nvPicPr>
+                  <pic:blipFill>
+                    <a:blip r:embed="rId7"/>
+                    <a:stretch>
+                      <a:fillRect/>
+                    </a:stretch>
+                  </pic:blipFill>
+                  <pic:spPr>
+                    <a:xfrm>
+                      <a:off x="0" y="0"/>
+                      <a:ext cx="5943600" cy="3458210"/>
+                    </a:xfrm>
+                    <a:prstGeom prst="rect">
+                      <a:avLst/>
+                    </a:prstGeom>
+                  </pic:spPr>
+                </pic:pic>
+              </a:graphicData>
+            </a:graphic>
+          </wp:inline>
+        </w:drawing>
+      </w:r>
+    </w:p>
+    <w:p/>
     <w:p>
       <w:pPr>
         <w:pStyle w:val="ListParagraph"/>
@@ -19,63 +337,24 @@
         <w:t>Create a b</w:t>
       </w:r>
       <w:r>
-        <w:t xml:space="preserve">lank </w:t>
-      </w:r>
-      <w:proofErr w:type="spellStart"/>
-      <w:r>
-        <w:t>TypeScript</w:t>
-      </w:r>
-      <w:proofErr w:type="spellEnd"/>
-      <w:r>
-        <w:t xml:space="preserve"> Cordova Project.</w:t>
+        <w:t>lank TypeScript Cordova Project.</w:t>
       </w:r>
       <w:r>
         <w:br/>
-        <w:t xml:space="preserve">Add </w:t>
-      </w:r>
-      <w:proofErr w:type="spellStart"/>
-      <w:r>
-        <w:t>Git</w:t>
-      </w:r>
-      <w:proofErr w:type="spellEnd"/>
-      <w:r>
-        <w:t xml:space="preserve"> version control if necessary</w:t>
+        <w:t>Add Git version control if necessary</w:t>
       </w:r>
       <w:r>
         <w:t>.</w:t>
       </w:r>
       <w:r>
         <w:br/>
-      </w:r>
-      <w:proofErr w:type="spellStart"/>
-      <w:r>
-        <w:t>TortoisGit</w:t>
-      </w:r>
-      <w:proofErr w:type="spellEnd"/>
-      <w:r>
-        <w:t xml:space="preserve"> &gt; Settings &gt; Remote &gt; add Origin. </w:t>
-      </w:r>
-      <w:proofErr w:type="spellStart"/>
-      <w:r>
-        <w:t>Git</w:t>
-      </w:r>
-      <w:proofErr w:type="spellEnd"/>
-      <w:r>
-        <w:t xml:space="preserve"> Commit</w:t>
+        <w:t>TortoisGit &gt; Settings &gt; Remote &gt; add Origin. Git Commit</w:t>
       </w:r>
       <w:r>
         <w:t>, Push</w:t>
       </w:r>
       <w:r>
-        <w:t xml:space="preserve"> to add </w:t>
-      </w:r>
-      <w:proofErr w:type="spellStart"/>
-      <w:r>
-        <w:t>git</w:t>
-      </w:r>
-      <w:proofErr w:type="spellEnd"/>
-      <w:r>
-        <w:t xml:space="preserve"> changes.</w:t>
+        <w:t xml:space="preserve"> to add git changes.</w:t>
       </w:r>
     </w:p>
     <w:p>
@@ -128,7 +407,7 @@
       <w:r>
         <w:br/>
       </w:r>
-      <w:hyperlink r:id="rId5" w:history="1">
+      <w:hyperlink r:id="rId8" w:history="1">
         <w:r>
           <w:rPr>
             <w:rStyle w:val="Hyperlink"/>
@@ -143,15 +422,7 @@
         <w:br/>
       </w:r>
       <w:r>
-        <w:t xml:space="preserve">If the project is published, before updating the config.xml then you’ll need to use the command prompt to upgrade the </w:t>
-      </w:r>
-      <w:proofErr w:type="spellStart"/>
-      <w:r>
-        <w:t>cordova</w:t>
-      </w:r>
-      <w:proofErr w:type="spellEnd"/>
-      <w:r>
-        <w:t>-android version.  Use this:</w:t>
+        <w:t>If the project is published, before updating the config.xml then you’ll need to use the command prompt to upgrade the cordova-android version.  Use this:</w:t>
       </w:r>
       <w:r>
         <w:br/>
@@ -161,23 +432,7 @@
           <w:color w:val="222222"/>
           <w:shd w:val="clear" w:color="auto" w:fill="EEEEEE"/>
         </w:rPr>
-        <w:t>`</w:t>
-      </w:r>
-      <w:proofErr w:type="spellStart"/>
-      <w:r>
-        <w:rPr>
-          <w:color w:val="222222"/>
-          <w:shd w:val="clear" w:color="auto" w:fill="EEEEEE"/>
-        </w:rPr>
-        <w:t>cordova</w:t>
-      </w:r>
-      <w:proofErr w:type="spellEnd"/>
-      <w:r>
-        <w:rPr>
-          <w:color w:val="222222"/>
-          <w:shd w:val="clear" w:color="auto" w:fill="EEEEEE"/>
-        </w:rPr>
-        <w:t xml:space="preserve"> platform remove android`</w:t>
+        <w:t>`cordova platform remove android`</w:t>
       </w:r>
     </w:p>
     <w:p>
@@ -201,15 +456,7 @@
         </w:numPr>
       </w:pPr>
       <w:r>
-        <w:t xml:space="preserve">Update Minimum SDK Version to 14.  This is because we’re using </w:t>
-      </w:r>
-      <w:proofErr w:type="spellStart"/>
-      <w:r>
-        <w:t>cordova</w:t>
-      </w:r>
-      <w:proofErr w:type="spellEnd"/>
-      <w:r>
-        <w:t>-android 4.1.0.</w:t>
+        <w:t>Update Minimum SDK Version to 14.  This is because we’re using cordova-android 4.1.0.</w:t>
       </w:r>
     </w:p>
     <w:p>
@@ -224,13 +471,8 @@
         <w:t>Update the package name.</w:t>
       </w:r>
       <w:r>
-        <w:t xml:space="preserve">  Package name should be domain name in reverse.  </w:t>
-      </w:r>
-      <w:proofErr w:type="spellStart"/>
-      <w:r>
-        <w:t>Io.gihub.dbiele</w:t>
-      </w:r>
-      <w:proofErr w:type="spellEnd"/>
+        <w:t xml:space="preserve">  Package name should be domain name in reverse.  Io.gihub.dbiele</w:t>
+      </w:r>
     </w:p>
     <w:p>
       <w:pPr>
@@ -244,37 +486,16 @@
         <w:t>Add</w:t>
       </w:r>
       <w:r>
-        <w:t xml:space="preserve"> </w:t>
-      </w:r>
-      <w:proofErr w:type="gramStart"/>
-      <w:r>
-        <w:t>Gulp</w:t>
-      </w:r>
-      <w:r>
-        <w:t>(</w:t>
-      </w:r>
-      <w:proofErr w:type="gramEnd"/>
-      <w:r>
-        <w:t>gulpfile.js)</w:t>
-      </w:r>
-      <w:r>
-        <w:t xml:space="preserve">. Change </w:t>
-      </w:r>
-      <w:proofErr w:type="spellStart"/>
-      <w:r>
-        <w:t>package.json</w:t>
-      </w:r>
-      <w:proofErr w:type="spellEnd"/>
-      <w:r>
-        <w:t xml:space="preserve"> </w:t>
-      </w:r>
-      <w:proofErr w:type="spellStart"/>
-      <w:r>
-        <w:t>devdependencies</w:t>
-      </w:r>
-      <w:proofErr w:type="spellEnd"/>
-      <w:r>
-        <w:t xml:space="preserve"> </w:t>
+        <w:t xml:space="preserve"> Gulp</w:t>
+      </w:r>
+      <w:r>
+        <w:t>(gulpfile.js)</w:t>
+      </w:r>
+      <w:r>
+        <w:t xml:space="preserve">. Change package.json </w:t>
+      </w:r>
+      <w:r>
+        <w:t xml:space="preserve">devdependencies </w:t>
       </w:r>
       <w:r>
         <w:t>to</w:t>
@@ -307,24 +528,14 @@
         <w:t>.</w:t>
       </w:r>
       <w:r>
-        <w:t xml:space="preserve"> </w:t>
-      </w:r>
-      <w:proofErr w:type="gramStart"/>
-      <w:r>
-        <w:t>in</w:t>
-      </w:r>
-      <w:proofErr w:type="gramEnd"/>
-      <w:r>
-        <w:t xml:space="preserve"> config.xml</w:t>
+        <w:t xml:space="preserve"> in config.xml</w:t>
       </w:r>
       <w:r>
         <w:t xml:space="preserve"> .  Confirm </w:t>
       </w:r>
-      <w:proofErr w:type="spellStart"/>
       <w:r>
         <w:t>taco.json</w:t>
       </w:r>
-      <w:proofErr w:type="spellEnd"/>
       <w:r>
         <w:t xml:space="preserve"> has been updated.</w:t>
       </w:r>
@@ -335,15 +546,7 @@
         <w:t>e</w:t>
       </w:r>
       <w:r>
-        <w:t xml:space="preserve"> agent uses the CLI version defined in the </w:t>
-      </w:r>
-      <w:proofErr w:type="spellStart"/>
-      <w:r>
-        <w:t>taco.json</w:t>
-      </w:r>
-      <w:proofErr w:type="spellEnd"/>
-      <w:r>
-        <w:t>.</w:t>
+        <w:t xml:space="preserve"> agent uses the CLI version defined in the taco.json.</w:t>
       </w:r>
     </w:p>
     <w:p>
@@ -358,21 +561,11 @@
         <w:t>Confirm</w:t>
       </w:r>
       <w:r>
-        <w:t xml:space="preserve"> </w:t>
-      </w:r>
-      <w:proofErr w:type="spellStart"/>
-      <w:r>
-        <w:t>tsconfig.json</w:t>
-      </w:r>
-      <w:proofErr w:type="spellEnd"/>
-      <w:r>
-        <w:t xml:space="preserve"> exists in scripts &gt; </w:t>
-      </w:r>
-      <w:proofErr w:type="spellStart"/>
-      <w:r>
-        <w:t>typings</w:t>
-      </w:r>
-      <w:proofErr w:type="spellEnd"/>
+        <w:t xml:space="preserve"> tsconfig.json</w:t>
+      </w:r>
+      <w:r>
+        <w:t xml:space="preserve"> exists in scripts &gt; typings</w:t>
+      </w:r>
     </w:p>
     <w:p>
       <w:pPr>
@@ -383,15 +576,7 @@
         </w:numPr>
       </w:pPr>
       <w:r>
-        <w:t xml:space="preserve">Compile with AMD.  Make sure this is set in the </w:t>
-      </w:r>
-      <w:proofErr w:type="spellStart"/>
-      <w:r>
-        <w:t>tsconfig.json</w:t>
-      </w:r>
-      <w:proofErr w:type="spellEnd"/>
-      <w:r>
-        <w:t xml:space="preserve"> file</w:t>
+        <w:t>Compile with AMD.  Make sure this is set in the tsconfig.json file</w:t>
       </w:r>
       <w:r>
         <w:t xml:space="preserve">.  Add </w:t>
@@ -424,29 +609,7 @@
           <w:szCs w:val="19"/>
           <w:highlight w:val="white"/>
         </w:rPr>
-        <w:t>"</w:t>
-      </w:r>
-      <w:proofErr w:type="spellStart"/>
-      <w:r>
-        <w:rPr>
-          <w:rFonts w:ascii="Consolas" w:hAnsi="Consolas" w:cs="Consolas"/>
-          <w:color w:val="A31515"/>
-          <w:sz w:val="19"/>
-          <w:szCs w:val="19"/>
-          <w:highlight w:val="white"/>
-        </w:rPr>
-        <w:t>amd</w:t>
-      </w:r>
-      <w:proofErr w:type="spellEnd"/>
-      <w:r>
-        <w:rPr>
-          <w:rFonts w:ascii="Consolas" w:hAnsi="Consolas" w:cs="Consolas"/>
-          <w:color w:val="A31515"/>
-          <w:sz w:val="19"/>
-          <w:szCs w:val="19"/>
-          <w:highlight w:val="white"/>
-        </w:rPr>
-        <w:t>"</w:t>
+        <w:t>"amd"</w:t>
       </w:r>
     </w:p>
     <w:p>
@@ -481,37 +644,17 @@
         </w:numPr>
       </w:pPr>
       <w:r>
+        <w:lastRenderedPageBreak/>
         <w:t>Crosswalk</w:t>
       </w:r>
       <w:r>
         <w:br/>
       </w:r>
       <w:r>
-        <w:t xml:space="preserve">Add Cordova </w:t>
-      </w:r>
-      <w:proofErr w:type="spellStart"/>
-      <w:r>
-        <w:t>CrossWalk</w:t>
-      </w:r>
-      <w:proofErr w:type="spellEnd"/>
-      <w:r>
-        <w:t xml:space="preserve"> plugin. Config.xml &gt; plugins &gt; Crosswalk </w:t>
-      </w:r>
-      <w:proofErr w:type="spellStart"/>
-      <w:r>
-        <w:t>Webview</w:t>
-      </w:r>
-      <w:proofErr w:type="spellEnd"/>
-      <w:r>
-        <w:t xml:space="preserve">.  Note, if there’s a problem installing the </w:t>
-      </w:r>
-      <w:proofErr w:type="spellStart"/>
-      <w:r>
-        <w:t>apk</w:t>
-      </w:r>
-      <w:proofErr w:type="spellEnd"/>
-      <w:r>
-        <w:t xml:space="preserve"> to the device, delete the previous installs on the device.</w:t>
+        <w:t>Add Cordova CrossWalk plugin. Config.xml &gt; plugins &gt; Crosswalk Webview</w:t>
+      </w:r>
+      <w:r>
+        <w:t>.  Note, if there’s a problem installing the apk to the device, delete the previous installs on the device.</w:t>
       </w:r>
     </w:p>
     <w:p>
@@ -538,43 +681,15 @@
           <w:rFonts w:cs="Consolas"/>
         </w:rPr>
         <w:br/>
-        <w:t>Add the “</w:t>
-      </w:r>
-      <w:proofErr w:type="spellStart"/>
+        <w:t>Add the “cordova-plugin-whitelist” to dependencies in config.xml. Whitelist is a core cordova plugin.  Or use NPM to download the files and install locally.</w:t>
+      </w:r>
       <w:r>
         <w:rPr>
           <w:rFonts w:cs="Consolas"/>
         </w:rPr>
-        <w:t>cordova</w:t>
-      </w:r>
-      <w:proofErr w:type="spellEnd"/>
-      <w:r>
-        <w:rPr>
-          <w:rFonts w:cs="Consolas"/>
-        </w:rPr>
-        <w:t xml:space="preserve">-plugin-whitelist” to dependencies in config.xml. Whitelist is a core </w:t>
-      </w:r>
-      <w:proofErr w:type="spellStart"/>
-      <w:r>
-        <w:rPr>
-          <w:rFonts w:cs="Consolas"/>
-        </w:rPr>
-        <w:t>cordova</w:t>
-      </w:r>
-      <w:proofErr w:type="spellEnd"/>
-      <w:r>
-        <w:rPr>
-          <w:rFonts w:cs="Consolas"/>
-        </w:rPr>
-        <w:t xml:space="preserve"> plugin.  Or use NPM to download the files and install locally.</w:t>
-      </w:r>
-      <w:r>
-        <w:rPr>
-          <w:rFonts w:cs="Consolas"/>
-        </w:rPr>
         <w:br/>
       </w:r>
-      <w:hyperlink r:id="rId6" w:history="1">
+      <w:hyperlink r:id="rId9" w:history="1">
         <w:r>
           <w:rPr>
             <w:rStyle w:val="Hyperlink"/>
@@ -643,16 +758,23 @@
         <w:rPr>
           <w:rFonts w:cs="Consolas"/>
         </w:rPr>
-        <w:t>Cordova-plugin-</w:t>
-      </w:r>
-      <w:proofErr w:type="spellStart"/>
+        <w:t>Cordova-plugin-inappbrowser</w:t>
+      </w:r>
+    </w:p>
+    <w:p>
+      <w:pPr>
+        <w:pStyle w:val="ListParagraph"/>
+        <w:numPr>
+          <w:ilvl w:val="1"/>
+          <w:numId w:val="1"/>
+        </w:numPr>
+      </w:pPr>
       <w:r>
         <w:rPr>
           <w:rFonts w:cs="Consolas"/>
         </w:rPr>
-        <w:t>inappbrowser</w:t>
-      </w:r>
-      <w:proofErr w:type="spellEnd"/>
+        <w:t>Cordova-plugin-dialogs</w:t>
+      </w:r>
     </w:p>
     <w:p>
       <w:pPr>
@@ -666,31 +788,8 @@
         <w:rPr>
           <w:rFonts w:cs="Consolas"/>
         </w:rPr>
-        <w:t>Cordova-plugin-dialogs</w:t>
-      </w:r>
-    </w:p>
-    <w:p>
-      <w:pPr>
-        <w:pStyle w:val="ListParagraph"/>
-        <w:numPr>
-          <w:ilvl w:val="1"/>
-          <w:numId w:val="1"/>
-        </w:numPr>
-      </w:pPr>
-      <w:r>
-        <w:rPr>
-          <w:rFonts w:cs="Consolas"/>
-        </w:rPr>
-        <w:t>Cordova-plugin-</w:t>
-      </w:r>
-      <w:proofErr w:type="spellStart"/>
-      <w:r>
-        <w:rPr>
-          <w:rFonts w:cs="Consolas"/>
-        </w:rPr>
-        <w:t>splashscreen</w:t>
-      </w:r>
-      <w:proofErr w:type="spellEnd"/>
+        <w:t>Cordova-plugin-splashscreen</w:t>
+      </w:r>
     </w:p>
     <w:p>
       <w:pPr>
@@ -711,8 +810,6 @@
         </w:rPr>
         <w:t>Cordova-plugin-statusbar</w:t>
       </w:r>
-      <w:bookmarkStart w:id="0" w:name="_GoBack"/>
-      <w:bookmarkEnd w:id="0"/>
     </w:p>
     <w:p>
       <w:pPr>
@@ -834,7 +931,7 @@
         </w:rPr>
         <w:t xml:space="preserve">Or remove * and add the names of the domains. </w:t>
       </w:r>
-      <w:hyperlink r:id="rId7" w:history="1">
+      <w:hyperlink r:id="rId10" w:history="1">
         <w:r>
           <w:rPr>
             <w:rStyle w:val="Hyperlink"/>
@@ -865,7 +962,7 @@
         </w:rPr>
         <w:t xml:space="preserve"> and </w:t>
       </w:r>
-      <w:hyperlink r:id="rId8" w:history="1">
+      <w:hyperlink r:id="rId11" w:history="1">
         <w:r>
           <w:rPr>
             <w:rStyle w:val="Hyperlink"/>
@@ -899,7 +996,6 @@
         <w:rPr>
           <w:rFonts w:cs="Consolas"/>
         </w:rPr>
-        <w:lastRenderedPageBreak/>
         <w:t xml:space="preserve">Update </w:t>
       </w:r>
       <w:r>
@@ -1012,7 +1108,6 @@
         </w:rPr>
         <w:t>&lt;</w:t>
       </w:r>
-      <w:proofErr w:type="gramStart"/>
       <w:r>
         <w:rPr>
           <w:rFonts w:ascii="Consolas" w:hAnsi="Consolas" w:cs="Consolas"/>
@@ -1023,7 +1118,6 @@
         </w:rPr>
         <w:t>meta</w:t>
       </w:r>
-      <w:proofErr w:type="gramEnd"/>
       <w:r>
         <w:rPr>
           <w:rFonts w:ascii="Consolas" w:hAnsi="Consolas" w:cs="Consolas"/>
@@ -1042,20 +1136,8 @@
           <w:szCs w:val="19"/>
           <w:highlight w:val="white"/>
         </w:rPr>
-        <w:t>http-</w:t>
-      </w:r>
-      <w:proofErr w:type="spellStart"/>
-      <w:r>
-        <w:rPr>
-          <w:rFonts w:ascii="Consolas" w:hAnsi="Consolas" w:cs="Consolas"/>
-          <w:color w:val="FF0000"/>
-          <w:sz w:val="19"/>
-          <w:szCs w:val="19"/>
-          <w:highlight w:val="white"/>
-        </w:rPr>
-        <w:t>equiv</w:t>
-      </w:r>
-      <w:proofErr w:type="spellEnd"/>
+        <w:t>http-equiv</w:t>
+      </w:r>
       <w:r>
         <w:rPr>
           <w:rFonts w:ascii="Consolas" w:hAnsi="Consolas" w:cs="Consolas"/>
@@ -1133,7 +1215,6 @@
         </w:rPr>
         <w:t>&lt;</w:t>
       </w:r>
-      <w:proofErr w:type="gramStart"/>
       <w:r>
         <w:rPr>
           <w:rFonts w:ascii="Consolas" w:hAnsi="Consolas" w:cs="Consolas"/>
@@ -1144,7 +1225,6 @@
         </w:rPr>
         <w:t>meta</w:t>
       </w:r>
-      <w:proofErr w:type="gramEnd"/>
       <w:r>
         <w:rPr>
           <w:rFonts w:ascii="Consolas" w:hAnsi="Consolas" w:cs="Consolas"/>
@@ -1446,29 +1526,7 @@
           <w:szCs w:val="19"/>
           <w:highlight w:val="white"/>
         </w:rPr>
-        <w:t xml:space="preserve">="Visual Studio 2015, Cordova, </w:t>
-      </w:r>
-      <w:proofErr w:type="spellStart"/>
-      <w:r>
-        <w:rPr>
-          <w:rFonts w:ascii="Consolas" w:hAnsi="Consolas" w:cs="Consolas"/>
-          <w:color w:val="0000FF"/>
-          <w:sz w:val="19"/>
-          <w:szCs w:val="19"/>
-          <w:highlight w:val="white"/>
-        </w:rPr>
-        <w:t>TypeScript</w:t>
-      </w:r>
-      <w:proofErr w:type="spellEnd"/>
-      <w:r>
-        <w:rPr>
-          <w:rFonts w:ascii="Consolas" w:hAnsi="Consolas" w:cs="Consolas"/>
-          <w:color w:val="0000FF"/>
-          <w:sz w:val="19"/>
-          <w:szCs w:val="19"/>
-          <w:highlight w:val="white"/>
-        </w:rPr>
-        <w:t>, Angular 2 Starter"&gt;</w:t>
+        <w:t>="Visual Studio 2015, Cordova, TypeScript, Angular 2 Starter"&gt;</w:t>
       </w:r>
     </w:p>
     <w:p>
@@ -1561,9 +1619,28 @@
           <w:szCs w:val="19"/>
           <w:highlight w:val="white"/>
         </w:rPr>
-        <w:t>http-</w:t>
-      </w:r>
-      <w:proofErr w:type="spellStart"/>
+        <w:t>http-equiv</w:t>
+      </w:r>
+      <w:r>
+        <w:rPr>
+          <w:rFonts w:ascii="Consolas" w:hAnsi="Consolas" w:cs="Consolas"/>
+          <w:color w:val="0000FF"/>
+          <w:sz w:val="19"/>
+          <w:szCs w:val="19"/>
+          <w:highlight w:val="white"/>
+        </w:rPr>
+        <w:t>="Content-Security-Policy"</w:t>
+      </w:r>
+      <w:r>
+        <w:rPr>
+          <w:rFonts w:ascii="Consolas" w:hAnsi="Consolas" w:cs="Consolas"/>
+          <w:color w:val="000000"/>
+          <w:sz w:val="19"/>
+          <w:szCs w:val="19"/>
+          <w:highlight w:val="white"/>
+        </w:rPr>
+        <w:t xml:space="preserve"> </w:t>
+      </w:r>
       <w:r>
         <w:rPr>
           <w:rFonts w:ascii="Consolas" w:hAnsi="Consolas" w:cs="Consolas"/>
@@ -1572,9 +1649,69 @@
           <w:szCs w:val="19"/>
           <w:highlight w:val="white"/>
         </w:rPr>
-        <w:t>equiv</w:t>
-      </w:r>
-      <w:proofErr w:type="spellEnd"/>
+        <w:t>content</w:t>
+      </w:r>
+      <w:r>
+        <w:rPr>
+          <w:rFonts w:ascii="Consolas" w:hAnsi="Consolas" w:cs="Consolas"/>
+          <w:color w:val="0000FF"/>
+          <w:sz w:val="19"/>
+          <w:szCs w:val="19"/>
+          <w:highlight w:val="white"/>
+        </w:rPr>
+        <w:t>="default-src 'self' data: gap: https://ssl.gstatic.com 'unsafe-eval'; style-src 'self' 'unsafe-inline'; media-src *"&gt;</w:t>
+      </w:r>
+    </w:p>
+    <w:p>
+      <w:pPr>
+        <w:pStyle w:val="ListParagraph"/>
+        <w:rPr>
+          <w:rFonts w:ascii="Consolas" w:hAnsi="Consolas" w:cs="Consolas"/>
+          <w:color w:val="0000FF"/>
+          <w:sz w:val="19"/>
+          <w:szCs w:val="19"/>
+        </w:rPr>
+      </w:pPr>
+      <w:r>
+        <w:rPr>
+          <w:rFonts w:ascii="Consolas" w:hAnsi="Consolas" w:cs="Consolas"/>
+          <w:color w:val="0000FF"/>
+          <w:sz w:val="19"/>
+          <w:szCs w:val="19"/>
+          <w:highlight w:val="white"/>
+        </w:rPr>
+        <w:t>&lt;</w:t>
+      </w:r>
+      <w:r>
+        <w:rPr>
+          <w:rFonts w:ascii="Consolas" w:hAnsi="Consolas" w:cs="Consolas"/>
+          <w:color w:val="800000"/>
+          <w:sz w:val="19"/>
+          <w:szCs w:val="19"/>
+          <w:highlight w:val="white"/>
+        </w:rPr>
+        <w:t>meta</w:t>
+      </w:r>
+      <w:r>
+        <w:rPr>
+          <w:rFonts w:ascii="Consolas" w:hAnsi="Consolas" w:cs="Consolas"/>
+          <w:color w:val="000000"/>
+          <w:sz w:val="19"/>
+          <w:szCs w:val="19"/>
+          <w:highlight w:val="white"/>
+        </w:rPr>
+        <w:t xml:space="preserve"> </w:t>
+      </w:r>
+      <w:r>
+        <w:rPr>
+          <w:rFonts w:ascii="Consolas" w:hAnsi="Consolas" w:cs="Consolas"/>
+          <w:color w:val="FF0000"/>
+          <w:sz w:val="19"/>
+          <w:szCs w:val="19"/>
+          <w:highlight w:val="white"/>
+        </w:rPr>
+        <w:t>http-equiv</w:t>
+      </w:r>
       <w:r>
         <w:rPr>
           <w:rFonts w:ascii="Consolas" w:hAnsi="Consolas" w:cs="Consolas"/>
@@ -1613,246 +1750,9 @@
           <w:szCs w:val="19"/>
           <w:highlight w:val="white"/>
         </w:rPr>
-        <w:t>="default-</w:t>
-      </w:r>
-      <w:proofErr w:type="spellStart"/>
-      <w:r>
-        <w:rPr>
-          <w:rFonts w:ascii="Consolas" w:hAnsi="Consolas" w:cs="Consolas"/>
-          <w:color w:val="0000FF"/>
-          <w:sz w:val="19"/>
-          <w:szCs w:val="19"/>
-          <w:highlight w:val="white"/>
-        </w:rPr>
-        <w:t>src</w:t>
-      </w:r>
-      <w:proofErr w:type="spellEnd"/>
-      <w:r>
-        <w:rPr>
-          <w:rFonts w:ascii="Consolas" w:hAnsi="Consolas" w:cs="Consolas"/>
-          <w:color w:val="0000FF"/>
-          <w:sz w:val="19"/>
-          <w:szCs w:val="19"/>
-          <w:highlight w:val="white"/>
-        </w:rPr>
-        <w:t xml:space="preserve"> 'self' data: gap: https://ssl.gstatic.com 'unsafe-</w:t>
-      </w:r>
-      <w:proofErr w:type="spellStart"/>
-      <w:r>
-        <w:rPr>
-          <w:rFonts w:ascii="Consolas" w:hAnsi="Consolas" w:cs="Consolas"/>
-          <w:color w:val="0000FF"/>
-          <w:sz w:val="19"/>
-          <w:szCs w:val="19"/>
-          <w:highlight w:val="white"/>
-        </w:rPr>
-        <w:t>eval</w:t>
-      </w:r>
-      <w:proofErr w:type="spellEnd"/>
-      <w:r>
-        <w:rPr>
-          <w:rFonts w:ascii="Consolas" w:hAnsi="Consolas" w:cs="Consolas"/>
-          <w:color w:val="0000FF"/>
-          <w:sz w:val="19"/>
-          <w:szCs w:val="19"/>
-          <w:highlight w:val="white"/>
-        </w:rPr>
-        <w:t>'; style-</w:t>
-      </w:r>
-      <w:proofErr w:type="spellStart"/>
-      <w:r>
-        <w:rPr>
-          <w:rFonts w:ascii="Consolas" w:hAnsi="Consolas" w:cs="Consolas"/>
-          <w:color w:val="0000FF"/>
-          <w:sz w:val="19"/>
-          <w:szCs w:val="19"/>
-          <w:highlight w:val="white"/>
-        </w:rPr>
-        <w:t>src</w:t>
-      </w:r>
-      <w:proofErr w:type="spellEnd"/>
-      <w:r>
-        <w:rPr>
-          <w:rFonts w:ascii="Consolas" w:hAnsi="Consolas" w:cs="Consolas"/>
-          <w:color w:val="0000FF"/>
-          <w:sz w:val="19"/>
-          <w:szCs w:val="19"/>
-          <w:highlight w:val="white"/>
-        </w:rPr>
-        <w:t xml:space="preserve"> 'self' 'unsafe-inline'; media-</w:t>
-      </w:r>
-      <w:proofErr w:type="spellStart"/>
-      <w:r>
-        <w:rPr>
-          <w:rFonts w:ascii="Consolas" w:hAnsi="Consolas" w:cs="Consolas"/>
-          <w:color w:val="0000FF"/>
-          <w:sz w:val="19"/>
-          <w:szCs w:val="19"/>
-          <w:highlight w:val="white"/>
-        </w:rPr>
-        <w:t>src</w:t>
-      </w:r>
-      <w:proofErr w:type="spellEnd"/>
-      <w:r>
-        <w:rPr>
-          <w:rFonts w:ascii="Consolas" w:hAnsi="Consolas" w:cs="Consolas"/>
-          <w:color w:val="0000FF"/>
-          <w:sz w:val="19"/>
-          <w:szCs w:val="19"/>
-          <w:highlight w:val="white"/>
-        </w:rPr>
-        <w:t xml:space="preserve"> *"&gt;</w:t>
-      </w:r>
-    </w:p>
-    <w:p>
-      <w:pPr>
-        <w:pStyle w:val="ListParagraph"/>
-        <w:rPr>
-          <w:rFonts w:ascii="Consolas" w:hAnsi="Consolas" w:cs="Consolas"/>
-          <w:color w:val="0000FF"/>
-          <w:sz w:val="19"/>
-          <w:szCs w:val="19"/>
-        </w:rPr>
-      </w:pPr>
-      <w:r>
-        <w:rPr>
-          <w:rFonts w:ascii="Consolas" w:hAnsi="Consolas" w:cs="Consolas"/>
-          <w:color w:val="0000FF"/>
-          <w:sz w:val="19"/>
-          <w:szCs w:val="19"/>
-          <w:highlight w:val="white"/>
-        </w:rPr>
-        <w:t>&lt;</w:t>
-      </w:r>
-      <w:proofErr w:type="gramStart"/>
-      <w:r>
-        <w:rPr>
-          <w:rFonts w:ascii="Consolas" w:hAnsi="Consolas" w:cs="Consolas"/>
-          <w:color w:val="800000"/>
-          <w:sz w:val="19"/>
-          <w:szCs w:val="19"/>
-          <w:highlight w:val="white"/>
-        </w:rPr>
-        <w:t>meta</w:t>
-      </w:r>
-      <w:proofErr w:type="gramEnd"/>
-      <w:r>
-        <w:rPr>
-          <w:rFonts w:ascii="Consolas" w:hAnsi="Consolas" w:cs="Consolas"/>
-          <w:color w:val="000000"/>
-          <w:sz w:val="19"/>
-          <w:szCs w:val="19"/>
-          <w:highlight w:val="white"/>
-        </w:rPr>
-        <w:t xml:space="preserve"> </w:t>
-      </w:r>
-      <w:r>
-        <w:rPr>
-          <w:rFonts w:ascii="Consolas" w:hAnsi="Consolas" w:cs="Consolas"/>
-          <w:color w:val="FF0000"/>
-          <w:sz w:val="19"/>
-          <w:szCs w:val="19"/>
-          <w:highlight w:val="white"/>
-        </w:rPr>
-        <w:t>http-</w:t>
-      </w:r>
-      <w:proofErr w:type="spellStart"/>
-      <w:r>
-        <w:rPr>
-          <w:rFonts w:ascii="Consolas" w:hAnsi="Consolas" w:cs="Consolas"/>
-          <w:color w:val="FF0000"/>
-          <w:sz w:val="19"/>
-          <w:szCs w:val="19"/>
-          <w:highlight w:val="white"/>
-        </w:rPr>
-        <w:t>equiv</w:t>
-      </w:r>
-      <w:proofErr w:type="spellEnd"/>
-      <w:r>
-        <w:rPr>
-          <w:rFonts w:ascii="Consolas" w:hAnsi="Consolas" w:cs="Consolas"/>
-          <w:color w:val="0000FF"/>
-          <w:sz w:val="19"/>
-          <w:szCs w:val="19"/>
-          <w:highlight w:val="white"/>
-        </w:rPr>
-        <w:t>="Content-Security-Policy"</w:t>
-      </w:r>
-      <w:r>
-        <w:rPr>
-          <w:rFonts w:ascii="Consolas" w:hAnsi="Consolas" w:cs="Consolas"/>
-          <w:color w:val="000000"/>
-          <w:sz w:val="19"/>
-          <w:szCs w:val="19"/>
-          <w:highlight w:val="white"/>
-        </w:rPr>
-        <w:t xml:space="preserve"> </w:t>
-      </w:r>
-      <w:r>
-        <w:rPr>
-          <w:rFonts w:ascii="Consolas" w:hAnsi="Consolas" w:cs="Consolas"/>
-          <w:color w:val="FF0000"/>
-          <w:sz w:val="19"/>
-          <w:szCs w:val="19"/>
-          <w:highlight w:val="white"/>
-        </w:rPr>
-        <w:t>content</w:t>
-      </w:r>
-      <w:r>
-        <w:rPr>
-          <w:rFonts w:ascii="Consolas" w:hAnsi="Consolas" w:cs="Consolas"/>
-          <w:color w:val="0000FF"/>
-          <w:sz w:val="19"/>
-          <w:szCs w:val="19"/>
-          <w:highlight w:val="white"/>
-        </w:rPr>
-        <w:t>="default-</w:t>
-      </w:r>
-      <w:proofErr w:type="spellStart"/>
-      <w:r>
-        <w:rPr>
-          <w:rFonts w:ascii="Consolas" w:hAnsi="Consolas" w:cs="Consolas"/>
-          <w:color w:val="0000FF"/>
-          <w:sz w:val="19"/>
-          <w:szCs w:val="19"/>
-          <w:highlight w:val="white"/>
-        </w:rPr>
-        <w:t>src</w:t>
-      </w:r>
-      <w:proofErr w:type="spellEnd"/>
-      <w:r>
-        <w:rPr>
-          <w:rFonts w:ascii="Consolas" w:hAnsi="Consolas" w:cs="Consolas"/>
-          <w:color w:val="0000FF"/>
-          <w:sz w:val="19"/>
-          <w:szCs w:val="19"/>
-          <w:highlight w:val="white"/>
-        </w:rPr>
-        <w:t xml:space="preserve"> https: 'self' jspm.io; script-</w:t>
-      </w:r>
-      <w:proofErr w:type="spellStart"/>
-      <w:r>
-        <w:rPr>
-          <w:rFonts w:ascii="Consolas" w:hAnsi="Consolas" w:cs="Consolas"/>
-          <w:color w:val="0000FF"/>
-          <w:sz w:val="19"/>
-          <w:szCs w:val="19"/>
-          <w:highlight w:val="white"/>
-        </w:rPr>
-        <w:t>src</w:t>
-      </w:r>
-      <w:proofErr w:type="spellEnd"/>
-      <w:r>
-        <w:rPr>
-          <w:rFonts w:ascii="Consolas" w:hAnsi="Consolas" w:cs="Consolas"/>
-          <w:color w:val="0000FF"/>
-          <w:sz w:val="19"/>
-          <w:szCs w:val="19"/>
-          <w:highlight w:val="white"/>
-        </w:rPr>
-        <w:t xml:space="preserve"> 'self' 'unsafe-inline' </w:t>
-      </w:r>
-      <w:hyperlink r:id="rId9" w:history="1">
+        <w:t xml:space="preserve">="default-src https: 'self' jspm.io; script-src 'self' 'unsafe-inline' </w:t>
+      </w:r>
+      <w:hyperlink r:id="rId12" w:history="1">
         <w:r>
           <w:rPr>
             <w:rStyle w:val="Hyperlink"/>
@@ -1893,118 +1793,59 @@
           <w:color w:val="auto"/>
           <w:u w:val="none"/>
         </w:rPr>
-        <w:t xml:space="preserve">Add </w:t>
-      </w:r>
-      <w:proofErr w:type="spellStart"/>
-      <w:r>
+        <w:t>Add Keystores for release</w:t>
+      </w:r>
+    </w:p>
+    <w:p>
+      <w:pPr>
+        <w:pStyle w:val="ListParagraph"/>
+        <w:rPr>
+          <w:rFonts w:ascii="Consolas" w:hAnsi="Consolas" w:cs="Consolas"/>
+          <w:color w:val="0000FF"/>
+          <w:sz w:val="19"/>
+          <w:szCs w:val="19"/>
+        </w:rPr>
+      </w:pPr>
+    </w:p>
+    <w:p>
+      <w:pPr>
+        <w:pStyle w:val="ListParagraph"/>
+        <w:numPr>
+          <w:ilvl w:val="0"/>
+          <w:numId w:val="1"/>
+        </w:numPr>
+      </w:pPr>
+      <w:r>
+        <w:t>Update build.json</w:t>
+      </w:r>
+      <w:r>
+        <w:t xml:space="preserve"> to include keystore for releasing to device.</w:t>
+      </w:r>
+      <w:r>
+        <w:t xml:space="preserve"> Publishing in release mode requires build.json to include keystore.</w:t>
+      </w:r>
+    </w:p>
+    <w:p>
+      <w:pPr>
+        <w:pStyle w:val="ListParagraph"/>
+        <w:numPr>
+          <w:ilvl w:val="1"/>
+          <w:numId w:val="1"/>
+        </w:numPr>
         <w:rPr>
           <w:rStyle w:val="Hyperlink"/>
           <w:color w:val="auto"/>
           <w:u w:val="none"/>
         </w:rPr>
-        <w:t>Keystores</w:t>
-      </w:r>
-      <w:proofErr w:type="spellEnd"/>
-      <w:r>
-        <w:rPr>
-          <w:rStyle w:val="Hyperlink"/>
-          <w:color w:val="auto"/>
-          <w:u w:val="none"/>
-        </w:rPr>
-        <w:t xml:space="preserve"> for release</w:t>
-      </w:r>
-    </w:p>
-    <w:p>
-      <w:pPr>
-        <w:pStyle w:val="ListParagraph"/>
-        <w:rPr>
-          <w:rFonts w:ascii="Consolas" w:hAnsi="Consolas" w:cs="Consolas"/>
-          <w:color w:val="0000FF"/>
-          <w:sz w:val="19"/>
-          <w:szCs w:val="19"/>
-        </w:rPr>
-      </w:pPr>
-    </w:p>
-    <w:p>
-      <w:pPr>
-        <w:pStyle w:val="ListParagraph"/>
-        <w:numPr>
-          <w:ilvl w:val="0"/>
-          <w:numId w:val="1"/>
-        </w:numPr>
-      </w:pPr>
-      <w:r>
-        <w:t xml:space="preserve">Update </w:t>
-      </w:r>
-      <w:proofErr w:type="spellStart"/>
-      <w:r>
-        <w:t>build.json</w:t>
-      </w:r>
-      <w:proofErr w:type="spellEnd"/>
-      <w:r>
-        <w:t xml:space="preserve"> to include </w:t>
-      </w:r>
-      <w:proofErr w:type="spellStart"/>
-      <w:r>
-        <w:t>keystore</w:t>
-      </w:r>
-      <w:proofErr w:type="spellEnd"/>
-      <w:r>
-        <w:t xml:space="preserve"> for releasing to device.</w:t>
-      </w:r>
-      <w:r>
-        <w:t xml:space="preserve"> Publishing in release mode requires </w:t>
-      </w:r>
-      <w:proofErr w:type="spellStart"/>
-      <w:r>
-        <w:t>build.json</w:t>
-      </w:r>
-      <w:proofErr w:type="spellEnd"/>
-      <w:r>
-        <w:t xml:space="preserve"> to include </w:t>
-      </w:r>
-      <w:proofErr w:type="spellStart"/>
-      <w:r>
-        <w:t>keystore</w:t>
-      </w:r>
-      <w:proofErr w:type="spellEnd"/>
-      <w:r>
-        <w:t>.</w:t>
-      </w:r>
-    </w:p>
-    <w:p>
-      <w:pPr>
-        <w:pStyle w:val="ListParagraph"/>
-        <w:numPr>
-          <w:ilvl w:val="1"/>
-          <w:numId w:val="1"/>
-        </w:numPr>
-        <w:rPr>
-          <w:rStyle w:val="Hyperlink"/>
-          <w:color w:val="auto"/>
-          <w:u w:val="none"/>
-        </w:rPr>
-      </w:pPr>
-      <w:r>
-        <w:t xml:space="preserve">Create a </w:t>
-      </w:r>
-      <w:proofErr w:type="spellStart"/>
-      <w:r>
-        <w:t>keystore</w:t>
-      </w:r>
-      <w:proofErr w:type="spellEnd"/>
-      <w:r>
-        <w:t xml:space="preserve"> and save it locally. Information on how to create </w:t>
-      </w:r>
-      <w:proofErr w:type="spellStart"/>
-      <w:r>
-        <w:t>keystore</w:t>
-      </w:r>
-      <w:proofErr w:type="spellEnd"/>
+      </w:pPr>
+      <w:r>
+        <w:lastRenderedPageBreak/>
+        <w:t>Create a keystore and save it locally. Information on how to create keystore</w:t>
+      </w:r>
       <w:r>
         <w:br/>
       </w:r>
-      <w:hyperlink r:id="rId10" w:anchor="android" w:history="1">
+      <w:hyperlink r:id="rId13" w:anchor="android" w:history="1">
         <w:r>
           <w:rPr>
             <w:rStyle w:val="Hyperlink"/>
@@ -2022,23 +1863,7 @@
         </w:numPr>
       </w:pPr>
       <w:r>
-        <w:t xml:space="preserve">Update </w:t>
-      </w:r>
-      <w:proofErr w:type="spellStart"/>
-      <w:r>
-        <w:t>build.json</w:t>
-      </w:r>
-      <w:proofErr w:type="spellEnd"/>
-      <w:r>
-        <w:t xml:space="preserve"> to include </w:t>
-      </w:r>
-      <w:proofErr w:type="spellStart"/>
-      <w:r>
-        <w:t>keystore</w:t>
-      </w:r>
-      <w:proofErr w:type="spellEnd"/>
-      <w:r>
-        <w:t xml:space="preserve"> information.</w:t>
+        <w:t>Update build.json to include keystore information.</w:t>
       </w:r>
     </w:p>
     <w:bookmarkStart w:id="1" w:name="_MON_1500126408"/>
@@ -2069,9 +1894,9 @@
             <o:lock v:ext="edit" aspectratio="t"/>
           </v:shapetype>
           <v:shape id="_x0000_i1025" type="#_x0000_t75" style="width:468pt;height:131.25pt" o:ole="">
-            <v:imagedata r:id="rId11" o:title=""/>
+            <v:imagedata r:id="rId14" o:title=""/>
           </v:shape>
-          <o:OLEObject Type="Embed" ProgID="Word.OpenDocumentText.12" ShapeID="_x0000_i1025" DrawAspect="Content" ObjectID="_1500384134" r:id="rId12"/>
+          <o:OLEObject Type="Embed" ProgID="Word.OpenDocumentText.12" ShapeID="_x0000_i1025" DrawAspect="Content" ObjectID="_1503899915" r:id="rId15"/>
         </w:object>
       </w:r>
     </w:p>
@@ -2097,47 +1922,30 @@
         <w:ind w:left="360"/>
       </w:pPr>
       <w:r>
+        <w:t>Install d.ts files for angular</w:t>
+      </w:r>
+    </w:p>
+    <w:p>
+      <w:pPr>
+        <w:pStyle w:val="ListParagraph"/>
+        <w:numPr>
+          <w:ilvl w:val="0"/>
+          <w:numId w:val="1"/>
+        </w:numPr>
+      </w:pPr>
+      <w:r>
         <w:t xml:space="preserve">Install </w:t>
       </w:r>
-      <w:proofErr w:type="spellStart"/>
-      <w:r>
-        <w:t>d.ts</w:t>
-      </w:r>
-      <w:proofErr w:type="spellEnd"/>
-      <w:r>
-        <w:t xml:space="preserve"> files for angular</w:t>
-      </w:r>
-    </w:p>
-    <w:p>
-      <w:pPr>
-        <w:pStyle w:val="ListParagraph"/>
-        <w:numPr>
-          <w:ilvl w:val="0"/>
-          <w:numId w:val="1"/>
-        </w:numPr>
-      </w:pPr>
-      <w:r>
-        <w:lastRenderedPageBreak/>
-        <w:t xml:space="preserve">Install </w:t>
-      </w:r>
       <w:r>
         <w:t xml:space="preserve">TSD </w:t>
       </w:r>
       <w:r>
-        <w:t xml:space="preserve">and configure TSD to download </w:t>
-      </w:r>
-      <w:proofErr w:type="spellStart"/>
-      <w:r>
-        <w:t>d.ts</w:t>
-      </w:r>
-      <w:proofErr w:type="spellEnd"/>
-      <w:r>
-        <w:t xml:space="preserve"> files.</w:t>
+        <w:t>and configure TSD to download d.ts files.</w:t>
       </w:r>
       <w:r>
         <w:br/>
       </w:r>
-      <w:hyperlink r:id="rId13" w:history="1">
+      <w:hyperlink r:id="rId16" w:history="1">
         <w:r>
           <w:rPr>
             <w:rStyle w:val="Hyperlink"/>
@@ -2160,7 +1968,6 @@
           <w:szCs w:val="22"/>
         </w:rPr>
       </w:pPr>
-      <w:proofErr w:type="spellStart"/>
       <w:r>
         <w:rPr>
           <w:rStyle w:val="HTMLCode"/>
@@ -2168,9 +1975,23 @@
           <w:color w:val="333333"/>
           <w:lang w:val="en"/>
         </w:rPr>
-        <w:t>npm</w:t>
-      </w:r>
-      <w:proofErr w:type="spellEnd"/>
+        <w:t>npm install tsd –g</w:t>
+      </w:r>
+    </w:p>
+    <w:p>
+      <w:pPr>
+        <w:pStyle w:val="ListParagraph"/>
+        <w:numPr>
+          <w:ilvl w:val="0"/>
+          <w:numId w:val="1"/>
+        </w:numPr>
+        <w:rPr>
+          <w:rStyle w:val="HTMLCode"/>
+          <w:rFonts w:asciiTheme="minorHAnsi" w:eastAsiaTheme="minorHAnsi" w:hAnsiTheme="minorHAnsi" w:cstheme="minorBidi"/>
+          <w:sz w:val="22"/>
+          <w:szCs w:val="22"/>
+        </w:rPr>
+      </w:pPr>
       <w:r>
         <w:rPr>
           <w:rStyle w:val="HTMLCode"/>
@@ -2178,9 +1999,23 @@
           <w:color w:val="333333"/>
           <w:lang w:val="en"/>
         </w:rPr>
-        <w:t xml:space="preserve"> install </w:t>
-      </w:r>
-      <w:proofErr w:type="spellStart"/>
+        <w:t>Install Angular2 d.ts files</w:t>
+      </w:r>
+    </w:p>
+    <w:p>
+      <w:pPr>
+        <w:pStyle w:val="ListParagraph"/>
+        <w:numPr>
+          <w:ilvl w:val="1"/>
+          <w:numId w:val="1"/>
+        </w:numPr>
+        <w:rPr>
+          <w:rStyle w:val="HTMLCode"/>
+          <w:rFonts w:asciiTheme="minorHAnsi" w:eastAsiaTheme="minorHAnsi" w:hAnsiTheme="minorHAnsi" w:cstheme="minorBidi"/>
+          <w:sz w:val="22"/>
+          <w:szCs w:val="22"/>
+        </w:rPr>
+      </w:pPr>
       <w:r>
         <w:rPr>
           <w:rStyle w:val="HTMLCode"/>
@@ -2188,9 +2023,23 @@
           <w:color w:val="333333"/>
           <w:lang w:val="en"/>
         </w:rPr>
-        <w:t>tsd</w:t>
-      </w:r>
-      <w:proofErr w:type="spellEnd"/>
+        <w:t>tsd install angular2 –s</w:t>
+      </w:r>
+    </w:p>
+    <w:p>
+      <w:pPr>
+        <w:pStyle w:val="ListParagraph"/>
+        <w:numPr>
+          <w:ilvl w:val="0"/>
+          <w:numId w:val="1"/>
+        </w:numPr>
+        <w:rPr>
+          <w:rStyle w:val="HTMLCode"/>
+          <w:rFonts w:asciiTheme="minorHAnsi" w:eastAsiaTheme="minorHAnsi" w:hAnsiTheme="minorHAnsi" w:cstheme="minorBidi"/>
+          <w:sz w:val="22"/>
+          <w:szCs w:val="22"/>
+        </w:rPr>
+      </w:pPr>
       <w:r>
         <w:rPr>
           <w:rStyle w:val="HTMLCode"/>
@@ -2198,14 +2047,14 @@
           <w:color w:val="333333"/>
           <w:lang w:val="en"/>
         </w:rPr>
-        <w:t xml:space="preserve"> –g</w:t>
-      </w:r>
-    </w:p>
-    <w:p>
-      <w:pPr>
-        <w:pStyle w:val="ListParagraph"/>
-        <w:numPr>
-          <w:ilvl w:val="0"/>
+        <w:t>configure TSD to install files in proper location</w:t>
+      </w:r>
+    </w:p>
+    <w:p>
+      <w:pPr>
+        <w:pStyle w:val="ListParagraph"/>
+        <w:numPr>
+          <w:ilvl w:val="1"/>
           <w:numId w:val="1"/>
         </w:numPr>
         <w:rPr>
@@ -2222,9 +2071,23 @@
           <w:color w:val="333333"/>
           <w:lang w:val="en"/>
         </w:rPr>
-        <w:t xml:space="preserve">Install Angular2 </w:t>
-      </w:r>
-      <w:proofErr w:type="spellStart"/>
+        <w:t>Delete newly added TSD typings folder</w:t>
+      </w:r>
+    </w:p>
+    <w:p>
+      <w:pPr>
+        <w:pStyle w:val="ListParagraph"/>
+        <w:numPr>
+          <w:ilvl w:val="1"/>
+          <w:numId w:val="1"/>
+        </w:numPr>
+        <w:rPr>
+          <w:rStyle w:val="HTMLCode"/>
+          <w:rFonts w:asciiTheme="minorHAnsi" w:eastAsiaTheme="minorHAnsi" w:hAnsiTheme="minorHAnsi" w:cstheme="minorBidi"/>
+          <w:sz w:val="22"/>
+          <w:szCs w:val="22"/>
+        </w:rPr>
+      </w:pPr>
       <w:r>
         <w:rPr>
           <w:rStyle w:val="HTMLCode"/>
@@ -2232,9 +2095,8 @@
           <w:color w:val="333333"/>
           <w:lang w:val="en"/>
         </w:rPr>
-        <w:t>d.ts</w:t>
-      </w:r>
-      <w:proofErr w:type="spellEnd"/>
+        <w:t>Change tsd.json to poin</w:t>
+      </w:r>
       <w:r>
         <w:rPr>
           <w:rStyle w:val="HTMLCode"/>
@@ -2242,7 +2104,7 @@
           <w:color w:val="333333"/>
           <w:lang w:val="en"/>
         </w:rPr>
-        <w:t xml:space="preserve"> files</w:t>
+        <w:t>t to new folder scripts/typings</w:t>
       </w:r>
     </w:p>
     <w:p>
@@ -2252,32 +2114,24 @@
           <w:ilvl w:val="1"/>
           <w:numId w:val="1"/>
         </w:numPr>
-        <w:rPr>
-          <w:rStyle w:val="HTMLCode"/>
-          <w:rFonts w:asciiTheme="minorHAnsi" w:eastAsiaTheme="minorHAnsi" w:hAnsiTheme="minorHAnsi" w:cstheme="minorBidi"/>
-          <w:sz w:val="22"/>
-          <w:szCs w:val="22"/>
-        </w:rPr>
-      </w:pPr>
-      <w:proofErr w:type="spellStart"/>
-      <w:r>
-        <w:rPr>
-          <w:rStyle w:val="HTMLCode"/>
-          <w:rFonts w:eastAsiaTheme="minorHAnsi"/>
-          <w:color w:val="333333"/>
-          <w:lang w:val="en"/>
-        </w:rPr>
-        <w:t>tsd</w:t>
-      </w:r>
-      <w:proofErr w:type="spellEnd"/>
-      <w:r>
-        <w:rPr>
-          <w:rStyle w:val="HTMLCode"/>
-          <w:rFonts w:eastAsiaTheme="minorHAnsi"/>
-          <w:color w:val="333333"/>
-          <w:lang w:val="en"/>
-        </w:rPr>
-        <w:t xml:space="preserve"> install angular2 –s</w:t>
+      </w:pPr>
+      <w:r>
+        <w:t>Create TSD task in gulp</w:t>
+      </w:r>
+    </w:p>
+    <w:p>
+      <w:pPr>
+        <w:pStyle w:val="ListParagraph"/>
+        <w:numPr>
+          <w:ilvl w:val="1"/>
+          <w:numId w:val="1"/>
+        </w:numPr>
+      </w:pPr>
+      <w:r>
+        <w:t xml:space="preserve">Reinstall </w:t>
+      </w:r>
+      <w:r>
+        <w:t>d.ts files by running gulp task</w:t>
       </w:r>
     </w:p>
     <w:p>
@@ -2287,175 +2141,11 @@
           <w:ilvl w:val="0"/>
           <w:numId w:val="1"/>
         </w:numPr>
-        <w:rPr>
-          <w:rStyle w:val="HTMLCode"/>
-          <w:rFonts w:asciiTheme="minorHAnsi" w:eastAsiaTheme="minorHAnsi" w:hAnsiTheme="minorHAnsi" w:cstheme="minorBidi"/>
-          <w:sz w:val="22"/>
-          <w:szCs w:val="22"/>
-        </w:rPr>
-      </w:pPr>
-      <w:r>
-        <w:rPr>
-          <w:rStyle w:val="HTMLCode"/>
-          <w:rFonts w:eastAsiaTheme="minorHAnsi"/>
-          <w:color w:val="333333"/>
-          <w:lang w:val="en"/>
-        </w:rPr>
-        <w:t>configure TSD to install files in proper location</w:t>
-      </w:r>
-    </w:p>
-    <w:p>
-      <w:pPr>
-        <w:pStyle w:val="ListParagraph"/>
-        <w:numPr>
-          <w:ilvl w:val="1"/>
-          <w:numId w:val="1"/>
-        </w:numPr>
-        <w:rPr>
-          <w:rStyle w:val="HTMLCode"/>
-          <w:rFonts w:asciiTheme="minorHAnsi" w:eastAsiaTheme="minorHAnsi" w:hAnsiTheme="minorHAnsi" w:cstheme="minorBidi"/>
-          <w:sz w:val="22"/>
-          <w:szCs w:val="22"/>
-        </w:rPr>
-      </w:pPr>
-      <w:r>
-        <w:rPr>
-          <w:rStyle w:val="HTMLCode"/>
-          <w:rFonts w:eastAsiaTheme="minorHAnsi"/>
-          <w:color w:val="333333"/>
-          <w:lang w:val="en"/>
-        </w:rPr>
-        <w:t xml:space="preserve">Delete newly added TSD </w:t>
-      </w:r>
-      <w:proofErr w:type="spellStart"/>
-      <w:r>
-        <w:rPr>
-          <w:rStyle w:val="HTMLCode"/>
-          <w:rFonts w:eastAsiaTheme="minorHAnsi"/>
-          <w:color w:val="333333"/>
-          <w:lang w:val="en"/>
-        </w:rPr>
-        <w:t>typings</w:t>
-      </w:r>
-      <w:proofErr w:type="spellEnd"/>
-      <w:r>
-        <w:rPr>
-          <w:rStyle w:val="HTMLCode"/>
-          <w:rFonts w:eastAsiaTheme="minorHAnsi"/>
-          <w:color w:val="333333"/>
-          <w:lang w:val="en"/>
-        </w:rPr>
-        <w:t xml:space="preserve"> folder</w:t>
-      </w:r>
-    </w:p>
-    <w:p>
-      <w:pPr>
-        <w:pStyle w:val="ListParagraph"/>
-        <w:numPr>
-          <w:ilvl w:val="1"/>
-          <w:numId w:val="1"/>
-        </w:numPr>
-        <w:rPr>
-          <w:rStyle w:val="HTMLCode"/>
-          <w:rFonts w:asciiTheme="minorHAnsi" w:eastAsiaTheme="minorHAnsi" w:hAnsiTheme="minorHAnsi" w:cstheme="minorBidi"/>
-          <w:sz w:val="22"/>
-          <w:szCs w:val="22"/>
-        </w:rPr>
-      </w:pPr>
-      <w:r>
-        <w:rPr>
-          <w:rStyle w:val="HTMLCode"/>
-          <w:rFonts w:eastAsiaTheme="minorHAnsi"/>
-          <w:color w:val="333333"/>
-          <w:lang w:val="en"/>
-        </w:rPr>
-        <w:t xml:space="preserve">Change </w:t>
-      </w:r>
-      <w:proofErr w:type="spellStart"/>
-      <w:r>
-        <w:rPr>
-          <w:rStyle w:val="HTMLCode"/>
-          <w:rFonts w:eastAsiaTheme="minorHAnsi"/>
-          <w:color w:val="333333"/>
-          <w:lang w:val="en"/>
-        </w:rPr>
-        <w:t>tsd.json</w:t>
-      </w:r>
-      <w:proofErr w:type="spellEnd"/>
-      <w:r>
-        <w:rPr>
-          <w:rStyle w:val="HTMLCode"/>
-          <w:rFonts w:eastAsiaTheme="minorHAnsi"/>
-          <w:color w:val="333333"/>
-          <w:lang w:val="en"/>
-        </w:rPr>
-        <w:t xml:space="preserve"> to poin</w:t>
-      </w:r>
-      <w:r>
-        <w:rPr>
-          <w:rStyle w:val="HTMLCode"/>
-          <w:rFonts w:eastAsiaTheme="minorHAnsi"/>
-          <w:color w:val="333333"/>
-          <w:lang w:val="en"/>
-        </w:rPr>
-        <w:t>t to new folder scripts/</w:t>
-      </w:r>
-      <w:proofErr w:type="spellStart"/>
-      <w:r>
-        <w:rPr>
-          <w:rStyle w:val="HTMLCode"/>
-          <w:rFonts w:eastAsiaTheme="minorHAnsi"/>
-          <w:color w:val="333333"/>
-          <w:lang w:val="en"/>
-        </w:rPr>
-        <w:t>typings</w:t>
-      </w:r>
-      <w:proofErr w:type="spellEnd"/>
-    </w:p>
-    <w:p>
-      <w:pPr>
-        <w:pStyle w:val="ListParagraph"/>
-        <w:numPr>
-          <w:ilvl w:val="1"/>
-          <w:numId w:val="1"/>
-        </w:numPr>
-      </w:pPr>
-      <w:r>
-        <w:t>Create TSD task in gulp</w:t>
-      </w:r>
-    </w:p>
-    <w:p>
-      <w:pPr>
-        <w:pStyle w:val="ListParagraph"/>
-        <w:numPr>
-          <w:ilvl w:val="1"/>
-          <w:numId w:val="1"/>
-        </w:numPr>
-      </w:pPr>
-      <w:r>
-        <w:t xml:space="preserve">Reinstall </w:t>
-      </w:r>
-      <w:proofErr w:type="spellStart"/>
-      <w:r>
-        <w:t>d.ts</w:t>
-      </w:r>
-      <w:proofErr w:type="spellEnd"/>
-      <w:r>
-        <w:t xml:space="preserve"> files by running gulp task</w:t>
-      </w:r>
-    </w:p>
-    <w:p>
-      <w:pPr>
-        <w:pStyle w:val="ListParagraph"/>
-        <w:numPr>
-          <w:ilvl w:val="0"/>
-          <w:numId w:val="1"/>
-        </w:numPr>
       </w:pPr>
       <w:r>
         <w:t xml:space="preserve">Confirm Angular 2 is the latest version by checking </w:t>
       </w:r>
-      <w:hyperlink r:id="rId14" w:history="1">
+      <w:hyperlink r:id="rId17" w:history="1">
         <w:r>
           <w:rPr>
             <w:rStyle w:val="Hyperlink"/>
@@ -2466,7 +2156,7 @@
       <w:r>
         <w:t xml:space="preserve"> and </w:t>
       </w:r>
-      <w:hyperlink r:id="rId15" w:history="1">
+      <w:hyperlink r:id="rId18" w:history="1">
         <w:r>
           <w:rPr>
             <w:rStyle w:val="Hyperlink"/>
@@ -2484,23 +2174,1120 @@
         </w:numPr>
       </w:pPr>
       <w:r>
+        <w:t>Add systemJS d.ts files</w:t>
+      </w:r>
+    </w:p>
+    <w:p>
+      <w:pPr>
+        <w:pStyle w:val="ListParagraph"/>
+        <w:numPr>
+          <w:ilvl w:val="1"/>
+          <w:numId w:val="1"/>
+        </w:numPr>
+      </w:pPr>
+      <w:r>
+        <w:t>Tsd install Systemjs -s</w:t>
+      </w:r>
+    </w:p>
+    <w:p>
+      <w:r>
+        <w:t>Install gulp-tslint</w:t>
+      </w:r>
+    </w:p>
+    <w:p>
+      <w:pPr>
+        <w:pStyle w:val="ListParagraph"/>
+        <w:numPr>
+          <w:ilvl w:val="0"/>
+          <w:numId w:val="3"/>
+        </w:numPr>
+      </w:pPr>
+      <w:r>
         <w:t xml:space="preserve">Add </w:t>
       </w:r>
-      <w:proofErr w:type="spellStart"/>
-      <w:r>
-        <w:t>systemJS</w:t>
-      </w:r>
-      <w:proofErr w:type="spellEnd"/>
-      <w:r>
+      <w:r>
+        <w:t>to package.json</w:t>
+      </w:r>
+      <w:r>
+        <w:br/>
+      </w:r>
+      <w:r>
+        <w:rPr>
+          <w:rFonts w:ascii="Consolas" w:hAnsi="Consolas" w:cs="Consolas"/>
+          <w:color w:val="2E75B6"/>
+          <w:sz w:val="19"/>
+          <w:szCs w:val="19"/>
+          <w:highlight w:val="white"/>
+        </w:rPr>
+        <w:t>DevDependencies &gt; "gulp-tslint"</w:t>
+      </w:r>
+    </w:p>
+    <w:p>
+      <w:pPr>
+        <w:pStyle w:val="ListParagraph"/>
+        <w:numPr>
+          <w:ilvl w:val="0"/>
+          <w:numId w:val="3"/>
+        </w:numPr>
+      </w:pPr>
+      <w:r>
+        <w:rPr>
+          <w:rFonts w:ascii="Consolas" w:hAnsi="Consolas" w:cs="Consolas"/>
+          <w:color w:val="0000FF"/>
+          <w:sz w:val="19"/>
+          <w:szCs w:val="19"/>
+        </w:rPr>
+        <w:t>Add the following</w:t>
+      </w:r>
+      <w:r>
+        <w:rPr>
+          <w:rFonts w:ascii="Consolas" w:hAnsi="Consolas" w:cs="Consolas"/>
+          <w:color w:val="0000FF"/>
+          <w:sz w:val="19"/>
+          <w:szCs w:val="19"/>
+        </w:rPr>
         <w:t xml:space="preserve"> </w:t>
       </w:r>
-      <w:proofErr w:type="spellStart"/>
-      <w:r>
-        <w:t>d.ts</w:t>
-      </w:r>
-      <w:proofErr w:type="spellEnd"/>
-      <w:r>
-        <w:t xml:space="preserve"> files</w:t>
+      <w:r>
+        <w:t>to gulpfile.js</w:t>
+      </w:r>
+      <w:r>
+        <w:rPr>
+          <w:rFonts w:ascii="Consolas" w:hAnsi="Consolas" w:cs="Consolas"/>
+          <w:color w:val="0000FF"/>
+          <w:sz w:val="19"/>
+          <w:szCs w:val="19"/>
+        </w:rPr>
+        <w:t>:</w:t>
+      </w:r>
+    </w:p>
+    <w:p>
+      <w:pPr>
+        <w:autoSpaceDE w:val="0"/>
+        <w:autoSpaceDN w:val="0"/>
+        <w:adjustRightInd w:val="0"/>
+        <w:spacing w:after="0" w:line="240" w:lineRule="auto"/>
+        <w:ind w:left="720"/>
+        <w:rPr>
+          <w:rFonts w:ascii="Consolas" w:hAnsi="Consolas" w:cs="Consolas"/>
+          <w:color w:val="000000"/>
+          <w:sz w:val="19"/>
+          <w:szCs w:val="19"/>
+          <w:highlight w:val="white"/>
+        </w:rPr>
+      </w:pPr>
+      <w:r>
+        <w:rPr>
+          <w:rFonts w:ascii="Consolas" w:hAnsi="Consolas" w:cs="Consolas"/>
+          <w:color w:val="000000"/>
+          <w:sz w:val="19"/>
+          <w:szCs w:val="19"/>
+          <w:highlight w:val="white"/>
+        </w:rPr>
+        <w:t>gulp.task(</w:t>
+      </w:r>
+      <w:r>
+        <w:rPr>
+          <w:rFonts w:ascii="Consolas" w:hAnsi="Consolas" w:cs="Consolas"/>
+          <w:b/>
+          <w:bCs/>
+          <w:color w:val="A31515"/>
+          <w:sz w:val="19"/>
+          <w:szCs w:val="19"/>
+          <w:highlight w:val="white"/>
+        </w:rPr>
+        <w:t>'tslint'</w:t>
+      </w:r>
+      <w:r>
+        <w:rPr>
+          <w:rFonts w:ascii="Consolas" w:hAnsi="Consolas" w:cs="Consolas"/>
+          <w:color w:val="000000"/>
+          <w:sz w:val="19"/>
+          <w:szCs w:val="19"/>
+          <w:highlight w:val="white"/>
+        </w:rPr>
+        <w:t xml:space="preserve">, </w:t>
+      </w:r>
+      <w:r>
+        <w:rPr>
+          <w:rFonts w:ascii="Consolas" w:hAnsi="Consolas" w:cs="Consolas"/>
+          <w:color w:val="0000FF"/>
+          <w:sz w:val="19"/>
+          <w:szCs w:val="19"/>
+          <w:highlight w:val="white"/>
+        </w:rPr>
+        <w:t>function</w:t>
+      </w:r>
+      <w:r>
+        <w:rPr>
+          <w:rFonts w:ascii="Consolas" w:hAnsi="Consolas" w:cs="Consolas"/>
+          <w:color w:val="000000"/>
+          <w:sz w:val="19"/>
+          <w:szCs w:val="19"/>
+          <w:highlight w:val="white"/>
+        </w:rPr>
+        <w:t xml:space="preserve"> () {</w:t>
+      </w:r>
+    </w:p>
+    <w:p>
+      <w:pPr>
+        <w:autoSpaceDE w:val="0"/>
+        <w:autoSpaceDN w:val="0"/>
+        <w:adjustRightInd w:val="0"/>
+        <w:spacing w:after="0" w:line="240" w:lineRule="auto"/>
+        <w:ind w:left="720"/>
+        <w:rPr>
+          <w:rFonts w:ascii="Consolas" w:hAnsi="Consolas" w:cs="Consolas"/>
+          <w:color w:val="000000"/>
+          <w:sz w:val="19"/>
+          <w:szCs w:val="19"/>
+          <w:highlight w:val="white"/>
+        </w:rPr>
+      </w:pPr>
+      <w:r>
+        <w:rPr>
+          <w:rFonts w:ascii="Consolas" w:hAnsi="Consolas" w:cs="Consolas"/>
+          <w:color w:val="000000"/>
+          <w:sz w:val="19"/>
+          <w:szCs w:val="19"/>
+          <w:highlight w:val="white"/>
+        </w:rPr>
+        <w:t xml:space="preserve">    </w:t>
+      </w:r>
+      <w:r>
+        <w:rPr>
+          <w:rFonts w:ascii="Consolas" w:hAnsi="Consolas" w:cs="Consolas"/>
+          <w:color w:val="008000"/>
+          <w:sz w:val="19"/>
+          <w:szCs w:val="19"/>
+          <w:highlight w:val="white"/>
+        </w:rPr>
+        <w:t>// Built-in rules are at</w:t>
+      </w:r>
+    </w:p>
+    <w:p>
+      <w:pPr>
+        <w:autoSpaceDE w:val="0"/>
+        <w:autoSpaceDN w:val="0"/>
+        <w:adjustRightInd w:val="0"/>
+        <w:spacing w:after="0" w:line="240" w:lineRule="auto"/>
+        <w:ind w:left="720"/>
+        <w:rPr>
+          <w:rFonts w:ascii="Consolas" w:hAnsi="Consolas" w:cs="Consolas"/>
+          <w:color w:val="000000"/>
+          <w:sz w:val="19"/>
+          <w:szCs w:val="19"/>
+          <w:highlight w:val="white"/>
+        </w:rPr>
+      </w:pPr>
+      <w:r>
+        <w:rPr>
+          <w:rFonts w:ascii="Consolas" w:hAnsi="Consolas" w:cs="Consolas"/>
+          <w:color w:val="000000"/>
+          <w:sz w:val="19"/>
+          <w:szCs w:val="19"/>
+          <w:highlight w:val="white"/>
+        </w:rPr>
+        <w:t xml:space="preserve">    </w:t>
+      </w:r>
+      <w:r>
+        <w:rPr>
+          <w:rFonts w:ascii="Consolas" w:hAnsi="Consolas" w:cs="Consolas"/>
+          <w:color w:val="008000"/>
+          <w:sz w:val="19"/>
+          <w:szCs w:val="19"/>
+          <w:highlight w:val="white"/>
+        </w:rPr>
+        <w:t>// https://github.com/palantir/tslint#supported-rules</w:t>
+      </w:r>
+    </w:p>
+    <w:p>
+      <w:pPr>
+        <w:autoSpaceDE w:val="0"/>
+        <w:autoSpaceDN w:val="0"/>
+        <w:adjustRightInd w:val="0"/>
+        <w:spacing w:after="0" w:line="240" w:lineRule="auto"/>
+        <w:ind w:left="720"/>
+        <w:rPr>
+          <w:rFonts w:ascii="Consolas" w:hAnsi="Consolas" w:cs="Consolas"/>
+          <w:color w:val="000000"/>
+          <w:sz w:val="19"/>
+          <w:szCs w:val="19"/>
+          <w:highlight w:val="white"/>
+        </w:rPr>
+      </w:pPr>
+      <w:r>
+        <w:rPr>
+          <w:rFonts w:ascii="Consolas" w:hAnsi="Consolas" w:cs="Consolas"/>
+          <w:color w:val="000000"/>
+          <w:sz w:val="19"/>
+          <w:szCs w:val="19"/>
+          <w:highlight w:val="white"/>
+        </w:rPr>
+        <w:t xml:space="preserve">    </w:t>
+      </w:r>
+      <w:r>
+        <w:rPr>
+          <w:rFonts w:ascii="Consolas" w:hAnsi="Consolas" w:cs="Consolas"/>
+          <w:color w:val="0000FF"/>
+          <w:sz w:val="19"/>
+          <w:szCs w:val="19"/>
+          <w:highlight w:val="white"/>
+        </w:rPr>
+        <w:t>var</w:t>
+      </w:r>
+      <w:r>
+        <w:rPr>
+          <w:rFonts w:ascii="Consolas" w:hAnsi="Consolas" w:cs="Consolas"/>
+          <w:color w:val="000000"/>
+          <w:sz w:val="19"/>
+          <w:szCs w:val="19"/>
+          <w:highlight w:val="white"/>
+        </w:rPr>
+        <w:t xml:space="preserve"> tslintConfig = {</w:t>
+      </w:r>
+    </w:p>
+    <w:p>
+      <w:pPr>
+        <w:autoSpaceDE w:val="0"/>
+        <w:autoSpaceDN w:val="0"/>
+        <w:adjustRightInd w:val="0"/>
+        <w:spacing w:after="0" w:line="240" w:lineRule="auto"/>
+        <w:ind w:left="720"/>
+        <w:rPr>
+          <w:rFonts w:ascii="Consolas" w:hAnsi="Consolas" w:cs="Consolas"/>
+          <w:color w:val="000000"/>
+          <w:sz w:val="19"/>
+          <w:szCs w:val="19"/>
+          <w:highlight w:val="white"/>
+        </w:rPr>
+      </w:pPr>
+      <w:r>
+        <w:rPr>
+          <w:rFonts w:ascii="Consolas" w:hAnsi="Consolas" w:cs="Consolas"/>
+          <w:color w:val="000000"/>
+          <w:sz w:val="19"/>
+          <w:szCs w:val="19"/>
+          <w:highlight w:val="white"/>
+        </w:rPr>
+        <w:t xml:space="preserve">        </w:t>
+      </w:r>
+      <w:r>
+        <w:rPr>
+          <w:rFonts w:ascii="Consolas" w:hAnsi="Consolas" w:cs="Consolas"/>
+          <w:color w:val="A31515"/>
+          <w:sz w:val="19"/>
+          <w:szCs w:val="19"/>
+          <w:highlight w:val="white"/>
+        </w:rPr>
+        <w:t>"rules"</w:t>
+      </w:r>
+      <w:r>
+        <w:rPr>
+          <w:rFonts w:ascii="Consolas" w:hAnsi="Consolas" w:cs="Consolas"/>
+          <w:color w:val="000000"/>
+          <w:sz w:val="19"/>
+          <w:szCs w:val="19"/>
+          <w:highlight w:val="white"/>
+        </w:rPr>
+        <w:t>: {</w:t>
+      </w:r>
+    </w:p>
+    <w:p>
+      <w:pPr>
+        <w:autoSpaceDE w:val="0"/>
+        <w:autoSpaceDN w:val="0"/>
+        <w:adjustRightInd w:val="0"/>
+        <w:spacing w:after="0" w:line="240" w:lineRule="auto"/>
+        <w:ind w:left="720"/>
+        <w:rPr>
+          <w:rFonts w:ascii="Consolas" w:hAnsi="Consolas" w:cs="Consolas"/>
+          <w:color w:val="000000"/>
+          <w:sz w:val="19"/>
+          <w:szCs w:val="19"/>
+          <w:highlight w:val="white"/>
+        </w:rPr>
+      </w:pPr>
+      <w:r>
+        <w:rPr>
+          <w:rFonts w:ascii="Consolas" w:hAnsi="Consolas" w:cs="Consolas"/>
+          <w:color w:val="000000"/>
+          <w:sz w:val="19"/>
+          <w:szCs w:val="19"/>
+          <w:highlight w:val="white"/>
+        </w:rPr>
+        <w:t xml:space="preserve">            </w:t>
+      </w:r>
+      <w:r>
+        <w:rPr>
+          <w:rFonts w:ascii="Consolas" w:hAnsi="Consolas" w:cs="Consolas"/>
+          <w:color w:val="A31515"/>
+          <w:sz w:val="19"/>
+          <w:szCs w:val="19"/>
+          <w:highlight w:val="white"/>
+        </w:rPr>
+        <w:t>"semicolon"</w:t>
+      </w:r>
+      <w:r>
+        <w:rPr>
+          <w:rFonts w:ascii="Consolas" w:hAnsi="Consolas" w:cs="Consolas"/>
+          <w:color w:val="000000"/>
+          <w:sz w:val="19"/>
+          <w:szCs w:val="19"/>
+          <w:highlight w:val="white"/>
+        </w:rPr>
+        <w:t xml:space="preserve">: </w:t>
+      </w:r>
+      <w:r>
+        <w:rPr>
+          <w:rFonts w:ascii="Consolas" w:hAnsi="Consolas" w:cs="Consolas"/>
+          <w:color w:val="0000FF"/>
+          <w:sz w:val="19"/>
+          <w:szCs w:val="19"/>
+          <w:highlight w:val="white"/>
+        </w:rPr>
+        <w:t>true</w:t>
+      </w:r>
+      <w:r>
+        <w:rPr>
+          <w:rFonts w:ascii="Consolas" w:hAnsi="Consolas" w:cs="Consolas"/>
+          <w:color w:val="000000"/>
+          <w:sz w:val="19"/>
+          <w:szCs w:val="19"/>
+          <w:highlight w:val="white"/>
+        </w:rPr>
+        <w:t>,</w:t>
+      </w:r>
+    </w:p>
+    <w:p>
+      <w:pPr>
+        <w:autoSpaceDE w:val="0"/>
+        <w:autoSpaceDN w:val="0"/>
+        <w:adjustRightInd w:val="0"/>
+        <w:spacing w:after="0" w:line="240" w:lineRule="auto"/>
+        <w:ind w:left="720"/>
+        <w:rPr>
+          <w:rFonts w:ascii="Consolas" w:hAnsi="Consolas" w:cs="Consolas"/>
+          <w:color w:val="000000"/>
+          <w:sz w:val="19"/>
+          <w:szCs w:val="19"/>
+          <w:highlight w:val="white"/>
+        </w:rPr>
+      </w:pPr>
+      <w:r>
+        <w:rPr>
+          <w:rFonts w:ascii="Consolas" w:hAnsi="Consolas" w:cs="Consolas"/>
+          <w:color w:val="000000"/>
+          <w:sz w:val="19"/>
+          <w:szCs w:val="19"/>
+          <w:highlight w:val="white"/>
+        </w:rPr>
+        <w:t xml:space="preserve">            </w:t>
+      </w:r>
+      <w:r>
+        <w:rPr>
+          <w:rFonts w:ascii="Consolas" w:hAnsi="Consolas" w:cs="Consolas"/>
+          <w:color w:val="A31515"/>
+          <w:sz w:val="19"/>
+          <w:szCs w:val="19"/>
+          <w:highlight w:val="white"/>
+        </w:rPr>
+        <w:t>"requireReturnType"</w:t>
+      </w:r>
+      <w:r>
+        <w:rPr>
+          <w:rFonts w:ascii="Consolas" w:hAnsi="Consolas" w:cs="Consolas"/>
+          <w:color w:val="000000"/>
+          <w:sz w:val="19"/>
+          <w:szCs w:val="19"/>
+          <w:highlight w:val="white"/>
+        </w:rPr>
+        <w:t xml:space="preserve">: </w:t>
+      </w:r>
+      <w:r>
+        <w:rPr>
+          <w:rFonts w:ascii="Consolas" w:hAnsi="Consolas" w:cs="Consolas"/>
+          <w:color w:val="0000FF"/>
+          <w:sz w:val="19"/>
+          <w:szCs w:val="19"/>
+          <w:highlight w:val="white"/>
+        </w:rPr>
+        <w:t>true</w:t>
+      </w:r>
+      <w:r>
+        <w:rPr>
+          <w:rFonts w:ascii="Consolas" w:hAnsi="Consolas" w:cs="Consolas"/>
+          <w:color w:val="000000"/>
+          <w:sz w:val="19"/>
+          <w:szCs w:val="19"/>
+          <w:highlight w:val="white"/>
+        </w:rPr>
+        <w:t>,</w:t>
+      </w:r>
+    </w:p>
+    <w:p>
+      <w:pPr>
+        <w:autoSpaceDE w:val="0"/>
+        <w:autoSpaceDN w:val="0"/>
+        <w:adjustRightInd w:val="0"/>
+        <w:spacing w:after="0" w:line="240" w:lineRule="auto"/>
+        <w:ind w:left="720"/>
+        <w:rPr>
+          <w:rFonts w:ascii="Consolas" w:hAnsi="Consolas" w:cs="Consolas"/>
+          <w:color w:val="000000"/>
+          <w:sz w:val="19"/>
+          <w:szCs w:val="19"/>
+          <w:highlight w:val="white"/>
+        </w:rPr>
+      </w:pPr>
+      <w:r>
+        <w:rPr>
+          <w:rFonts w:ascii="Consolas" w:hAnsi="Consolas" w:cs="Consolas"/>
+          <w:color w:val="000000"/>
+          <w:sz w:val="19"/>
+          <w:szCs w:val="19"/>
+          <w:highlight w:val="white"/>
+        </w:rPr>
+        <w:t xml:space="preserve">            </w:t>
+      </w:r>
+      <w:r>
+        <w:rPr>
+          <w:rFonts w:ascii="Consolas" w:hAnsi="Consolas" w:cs="Consolas"/>
+          <w:color w:val="A31515"/>
+          <w:sz w:val="19"/>
+          <w:szCs w:val="19"/>
+          <w:highlight w:val="white"/>
+        </w:rPr>
+        <w:t>"requireParameterType"</w:t>
+      </w:r>
+      <w:r>
+        <w:rPr>
+          <w:rFonts w:ascii="Consolas" w:hAnsi="Consolas" w:cs="Consolas"/>
+          <w:color w:val="000000"/>
+          <w:sz w:val="19"/>
+          <w:szCs w:val="19"/>
+          <w:highlight w:val="white"/>
+        </w:rPr>
+        <w:t xml:space="preserve">: </w:t>
+      </w:r>
+      <w:r>
+        <w:rPr>
+          <w:rFonts w:ascii="Consolas" w:hAnsi="Consolas" w:cs="Consolas"/>
+          <w:color w:val="0000FF"/>
+          <w:sz w:val="19"/>
+          <w:szCs w:val="19"/>
+          <w:highlight w:val="white"/>
+        </w:rPr>
+        <w:t>true</w:t>
+      </w:r>
+      <w:r>
+        <w:rPr>
+          <w:rFonts w:ascii="Consolas" w:hAnsi="Consolas" w:cs="Consolas"/>
+          <w:color w:val="000000"/>
+          <w:sz w:val="19"/>
+          <w:szCs w:val="19"/>
+          <w:highlight w:val="white"/>
+        </w:rPr>
+        <w:t>,</w:t>
+      </w:r>
+    </w:p>
+    <w:p>
+      <w:pPr>
+        <w:autoSpaceDE w:val="0"/>
+        <w:autoSpaceDN w:val="0"/>
+        <w:adjustRightInd w:val="0"/>
+        <w:spacing w:after="0" w:line="240" w:lineRule="auto"/>
+        <w:ind w:left="720"/>
+        <w:rPr>
+          <w:rFonts w:ascii="Consolas" w:hAnsi="Consolas" w:cs="Consolas"/>
+          <w:color w:val="000000"/>
+          <w:sz w:val="19"/>
+          <w:szCs w:val="19"/>
+          <w:highlight w:val="white"/>
+        </w:rPr>
+      </w:pPr>
+      <w:r>
+        <w:rPr>
+          <w:rFonts w:ascii="Consolas" w:hAnsi="Consolas" w:cs="Consolas"/>
+          <w:color w:val="000000"/>
+          <w:sz w:val="19"/>
+          <w:szCs w:val="19"/>
+          <w:highlight w:val="white"/>
+        </w:rPr>
+        <w:lastRenderedPageBreak/>
+        <w:t xml:space="preserve">            </w:t>
+      </w:r>
+      <w:r>
+        <w:rPr>
+          <w:rFonts w:ascii="Consolas" w:hAnsi="Consolas" w:cs="Consolas"/>
+          <w:color w:val="A31515"/>
+          <w:sz w:val="19"/>
+          <w:szCs w:val="19"/>
+          <w:highlight w:val="white"/>
+        </w:rPr>
+        <w:t>"jsdoc-format"</w:t>
+      </w:r>
+      <w:r>
+        <w:rPr>
+          <w:rFonts w:ascii="Consolas" w:hAnsi="Consolas" w:cs="Consolas"/>
+          <w:color w:val="000000"/>
+          <w:sz w:val="19"/>
+          <w:szCs w:val="19"/>
+          <w:highlight w:val="white"/>
+        </w:rPr>
+        <w:t xml:space="preserve">: </w:t>
+      </w:r>
+      <w:r>
+        <w:rPr>
+          <w:rFonts w:ascii="Consolas" w:hAnsi="Consolas" w:cs="Consolas"/>
+          <w:color w:val="0000FF"/>
+          <w:sz w:val="19"/>
+          <w:szCs w:val="19"/>
+          <w:highlight w:val="white"/>
+        </w:rPr>
+        <w:t>true</w:t>
+      </w:r>
+      <w:r>
+        <w:rPr>
+          <w:rFonts w:ascii="Consolas" w:hAnsi="Consolas" w:cs="Consolas"/>
+          <w:color w:val="000000"/>
+          <w:sz w:val="19"/>
+          <w:szCs w:val="19"/>
+          <w:highlight w:val="white"/>
+        </w:rPr>
+        <w:t>,</w:t>
+      </w:r>
+    </w:p>
+    <w:p>
+      <w:pPr>
+        <w:autoSpaceDE w:val="0"/>
+        <w:autoSpaceDN w:val="0"/>
+        <w:adjustRightInd w:val="0"/>
+        <w:spacing w:after="0" w:line="240" w:lineRule="auto"/>
+        <w:ind w:left="720"/>
+        <w:rPr>
+          <w:rFonts w:ascii="Consolas" w:hAnsi="Consolas" w:cs="Consolas"/>
+          <w:color w:val="000000"/>
+          <w:sz w:val="19"/>
+          <w:szCs w:val="19"/>
+          <w:highlight w:val="white"/>
+        </w:rPr>
+      </w:pPr>
+      <w:r>
+        <w:rPr>
+          <w:rFonts w:ascii="Consolas" w:hAnsi="Consolas" w:cs="Consolas"/>
+          <w:color w:val="000000"/>
+          <w:sz w:val="19"/>
+          <w:szCs w:val="19"/>
+          <w:highlight w:val="white"/>
+        </w:rPr>
+        <w:t xml:space="preserve">            </w:t>
+      </w:r>
+      <w:r>
+        <w:rPr>
+          <w:rFonts w:ascii="Consolas" w:hAnsi="Consolas" w:cs="Consolas"/>
+          <w:color w:val="A31515"/>
+          <w:sz w:val="19"/>
+          <w:szCs w:val="19"/>
+          <w:highlight w:val="white"/>
+        </w:rPr>
+        <w:t>"quotemark"</w:t>
+      </w:r>
+      <w:r>
+        <w:rPr>
+          <w:rFonts w:ascii="Consolas" w:hAnsi="Consolas" w:cs="Consolas"/>
+          <w:color w:val="000000"/>
+          <w:sz w:val="19"/>
+          <w:szCs w:val="19"/>
+          <w:highlight w:val="white"/>
+        </w:rPr>
+        <w:t>: [</w:t>
+      </w:r>
+      <w:r>
+        <w:rPr>
+          <w:rFonts w:ascii="Consolas" w:hAnsi="Consolas" w:cs="Consolas"/>
+          <w:color w:val="0000FF"/>
+          <w:sz w:val="19"/>
+          <w:szCs w:val="19"/>
+          <w:highlight w:val="white"/>
+        </w:rPr>
+        <w:t>true</w:t>
+      </w:r>
+      <w:r>
+        <w:rPr>
+          <w:rFonts w:ascii="Consolas" w:hAnsi="Consolas" w:cs="Consolas"/>
+          <w:color w:val="000000"/>
+          <w:sz w:val="19"/>
+          <w:szCs w:val="19"/>
+          <w:highlight w:val="white"/>
+        </w:rPr>
+        <w:t xml:space="preserve">, </w:t>
+      </w:r>
+      <w:r>
+        <w:rPr>
+          <w:rFonts w:ascii="Consolas" w:hAnsi="Consolas" w:cs="Consolas"/>
+          <w:color w:val="A31515"/>
+          <w:sz w:val="19"/>
+          <w:szCs w:val="19"/>
+          <w:highlight w:val="white"/>
+        </w:rPr>
+        <w:t>"single"</w:t>
+      </w:r>
+      <w:r>
+        <w:rPr>
+          <w:rFonts w:ascii="Consolas" w:hAnsi="Consolas" w:cs="Consolas"/>
+          <w:color w:val="000000"/>
+          <w:sz w:val="19"/>
+          <w:szCs w:val="19"/>
+          <w:highlight w:val="white"/>
+        </w:rPr>
+        <w:t>],</w:t>
+      </w:r>
+    </w:p>
+    <w:p>
+      <w:pPr>
+        <w:autoSpaceDE w:val="0"/>
+        <w:autoSpaceDN w:val="0"/>
+        <w:adjustRightInd w:val="0"/>
+        <w:spacing w:after="0" w:line="240" w:lineRule="auto"/>
+        <w:ind w:left="720"/>
+        <w:rPr>
+          <w:rFonts w:ascii="Consolas" w:hAnsi="Consolas" w:cs="Consolas"/>
+          <w:color w:val="000000"/>
+          <w:sz w:val="19"/>
+          <w:szCs w:val="19"/>
+          <w:highlight w:val="white"/>
+        </w:rPr>
+      </w:pPr>
+      <w:r>
+        <w:rPr>
+          <w:rFonts w:ascii="Consolas" w:hAnsi="Consolas" w:cs="Consolas"/>
+          <w:color w:val="000000"/>
+          <w:sz w:val="19"/>
+          <w:szCs w:val="19"/>
+          <w:highlight w:val="white"/>
+        </w:rPr>
+        <w:t xml:space="preserve">            </w:t>
+      </w:r>
+      <w:r>
+        <w:rPr>
+          <w:rFonts w:ascii="Consolas" w:hAnsi="Consolas" w:cs="Consolas"/>
+          <w:color w:val="A31515"/>
+          <w:sz w:val="19"/>
+          <w:szCs w:val="19"/>
+          <w:highlight w:val="white"/>
+        </w:rPr>
+        <w:t>"variable-name"</w:t>
+      </w:r>
+      <w:r>
+        <w:rPr>
+          <w:rFonts w:ascii="Consolas" w:hAnsi="Consolas" w:cs="Consolas"/>
+          <w:color w:val="000000"/>
+          <w:sz w:val="19"/>
+          <w:szCs w:val="19"/>
+          <w:highlight w:val="white"/>
+        </w:rPr>
+        <w:t>: [</w:t>
+      </w:r>
+      <w:r>
+        <w:rPr>
+          <w:rFonts w:ascii="Consolas" w:hAnsi="Consolas" w:cs="Consolas"/>
+          <w:color w:val="0000FF"/>
+          <w:sz w:val="19"/>
+          <w:szCs w:val="19"/>
+          <w:highlight w:val="white"/>
+        </w:rPr>
+        <w:t>true</w:t>
+      </w:r>
+      <w:r>
+        <w:rPr>
+          <w:rFonts w:ascii="Consolas" w:hAnsi="Consolas" w:cs="Consolas"/>
+          <w:color w:val="000000"/>
+          <w:sz w:val="19"/>
+          <w:szCs w:val="19"/>
+          <w:highlight w:val="white"/>
+        </w:rPr>
+        <w:t>,</w:t>
+      </w:r>
+      <w:r>
+        <w:rPr>
+          <w:rFonts w:ascii="Consolas" w:hAnsi="Consolas" w:cs="Consolas"/>
+          <w:color w:val="A31515"/>
+          <w:sz w:val="19"/>
+          <w:szCs w:val="19"/>
+          <w:highlight w:val="white"/>
+        </w:rPr>
+        <w:t>"allow-leading-underscore"</w:t>
+      </w:r>
+      <w:r>
+        <w:rPr>
+          <w:rFonts w:ascii="Consolas" w:hAnsi="Consolas" w:cs="Consolas"/>
+          <w:color w:val="000000"/>
+          <w:sz w:val="19"/>
+          <w:szCs w:val="19"/>
+          <w:highlight w:val="white"/>
+        </w:rPr>
+        <w:t>]</w:t>
+      </w:r>
+    </w:p>
+    <w:p>
+      <w:pPr>
+        <w:autoSpaceDE w:val="0"/>
+        <w:autoSpaceDN w:val="0"/>
+        <w:adjustRightInd w:val="0"/>
+        <w:spacing w:after="0" w:line="240" w:lineRule="auto"/>
+        <w:ind w:left="720"/>
+        <w:rPr>
+          <w:rFonts w:ascii="Consolas" w:hAnsi="Consolas" w:cs="Consolas"/>
+          <w:color w:val="000000"/>
+          <w:sz w:val="19"/>
+          <w:szCs w:val="19"/>
+          <w:highlight w:val="white"/>
+        </w:rPr>
+      </w:pPr>
+      <w:r>
+        <w:rPr>
+          <w:rFonts w:ascii="Consolas" w:hAnsi="Consolas" w:cs="Consolas"/>
+          <w:color w:val="000000"/>
+          <w:sz w:val="19"/>
+          <w:szCs w:val="19"/>
+          <w:highlight w:val="white"/>
+        </w:rPr>
+        <w:t xml:space="preserve">        }</w:t>
+      </w:r>
+    </w:p>
+    <w:p>
+      <w:pPr>
+        <w:autoSpaceDE w:val="0"/>
+        <w:autoSpaceDN w:val="0"/>
+        <w:adjustRightInd w:val="0"/>
+        <w:spacing w:after="0" w:line="240" w:lineRule="auto"/>
+        <w:ind w:left="720"/>
+        <w:rPr>
+          <w:rFonts w:ascii="Consolas" w:hAnsi="Consolas" w:cs="Consolas"/>
+          <w:color w:val="000000"/>
+          <w:sz w:val="19"/>
+          <w:szCs w:val="19"/>
+          <w:highlight w:val="white"/>
+        </w:rPr>
+      </w:pPr>
+      <w:r>
+        <w:rPr>
+          <w:rFonts w:ascii="Consolas" w:hAnsi="Consolas" w:cs="Consolas"/>
+          <w:color w:val="000000"/>
+          <w:sz w:val="19"/>
+          <w:szCs w:val="19"/>
+          <w:highlight w:val="white"/>
+        </w:rPr>
+        <w:t xml:space="preserve">    };</w:t>
+      </w:r>
+    </w:p>
+    <w:p>
+      <w:pPr>
+        <w:autoSpaceDE w:val="0"/>
+        <w:autoSpaceDN w:val="0"/>
+        <w:adjustRightInd w:val="0"/>
+        <w:spacing w:after="0" w:line="240" w:lineRule="auto"/>
+        <w:ind w:left="720"/>
+        <w:rPr>
+          <w:rFonts w:ascii="Consolas" w:hAnsi="Consolas" w:cs="Consolas"/>
+          <w:color w:val="000000"/>
+          <w:sz w:val="19"/>
+          <w:szCs w:val="19"/>
+          <w:highlight w:val="white"/>
+        </w:rPr>
+      </w:pPr>
+    </w:p>
+    <w:p>
+      <w:pPr>
+        <w:autoSpaceDE w:val="0"/>
+        <w:autoSpaceDN w:val="0"/>
+        <w:adjustRightInd w:val="0"/>
+        <w:spacing w:after="0" w:line="240" w:lineRule="auto"/>
+        <w:ind w:left="720"/>
+        <w:rPr>
+          <w:rFonts w:ascii="Consolas" w:hAnsi="Consolas" w:cs="Consolas"/>
+          <w:color w:val="000000"/>
+          <w:sz w:val="19"/>
+          <w:szCs w:val="19"/>
+          <w:highlight w:val="white"/>
+        </w:rPr>
+      </w:pPr>
+      <w:r>
+        <w:rPr>
+          <w:rFonts w:ascii="Consolas" w:hAnsi="Consolas" w:cs="Consolas"/>
+          <w:color w:val="000000"/>
+          <w:sz w:val="19"/>
+          <w:szCs w:val="19"/>
+          <w:highlight w:val="white"/>
+        </w:rPr>
+        <w:t xml:space="preserve">    </w:t>
+      </w:r>
+      <w:r>
+        <w:rPr>
+          <w:rFonts w:ascii="Consolas" w:hAnsi="Consolas" w:cs="Consolas"/>
+          <w:color w:val="0000FF"/>
+          <w:sz w:val="19"/>
+          <w:szCs w:val="19"/>
+          <w:highlight w:val="white"/>
+        </w:rPr>
+        <w:t>return</w:t>
+      </w:r>
+      <w:r>
+        <w:rPr>
+          <w:rFonts w:ascii="Consolas" w:hAnsi="Consolas" w:cs="Consolas"/>
+          <w:color w:val="000000"/>
+          <w:sz w:val="19"/>
+          <w:szCs w:val="19"/>
+          <w:highlight w:val="white"/>
+        </w:rPr>
+        <w:t xml:space="preserve"> gulp.src([</w:t>
+      </w:r>
+      <w:r>
+        <w:rPr>
+          <w:rFonts w:ascii="Consolas" w:hAnsi="Consolas" w:cs="Consolas"/>
+          <w:color w:val="A31515"/>
+          <w:sz w:val="19"/>
+          <w:szCs w:val="19"/>
+          <w:highlight w:val="white"/>
+        </w:rPr>
+        <w:t>'scripts/**/*.ts'</w:t>
+      </w:r>
+      <w:r>
+        <w:rPr>
+          <w:rFonts w:ascii="Consolas" w:hAnsi="Consolas" w:cs="Consolas"/>
+          <w:color w:val="000000"/>
+          <w:sz w:val="19"/>
+          <w:szCs w:val="19"/>
+          <w:highlight w:val="white"/>
+        </w:rPr>
+        <w:t xml:space="preserve">, </w:t>
+      </w:r>
+      <w:r>
+        <w:rPr>
+          <w:rFonts w:ascii="Consolas" w:hAnsi="Consolas" w:cs="Consolas"/>
+          <w:color w:val="A31515"/>
+          <w:sz w:val="19"/>
+          <w:szCs w:val="19"/>
+          <w:highlight w:val="white"/>
+        </w:rPr>
+        <w:t>'!scripts/typings/**'</w:t>
+      </w:r>
+      <w:r>
+        <w:rPr>
+          <w:rFonts w:ascii="Consolas" w:hAnsi="Consolas" w:cs="Consolas"/>
+          <w:color w:val="000000"/>
+          <w:sz w:val="19"/>
+          <w:szCs w:val="19"/>
+          <w:highlight w:val="white"/>
+        </w:rPr>
+        <w:t>])</w:t>
+      </w:r>
+    </w:p>
+    <w:p>
+      <w:pPr>
+        <w:autoSpaceDE w:val="0"/>
+        <w:autoSpaceDN w:val="0"/>
+        <w:adjustRightInd w:val="0"/>
+        <w:spacing w:after="0" w:line="240" w:lineRule="auto"/>
+        <w:ind w:left="720"/>
+        <w:rPr>
+          <w:rFonts w:ascii="Consolas" w:hAnsi="Consolas" w:cs="Consolas"/>
+          <w:color w:val="000000"/>
+          <w:sz w:val="19"/>
+          <w:szCs w:val="19"/>
+          <w:highlight w:val="white"/>
+        </w:rPr>
+      </w:pPr>
+      <w:r>
+        <w:rPr>
+          <w:rFonts w:ascii="Consolas" w:hAnsi="Consolas" w:cs="Consolas"/>
+          <w:color w:val="000000"/>
+          <w:sz w:val="19"/>
+          <w:szCs w:val="19"/>
+          <w:highlight w:val="white"/>
+        </w:rPr>
+        <w:t xml:space="preserve">        </w:t>
+      </w:r>
+      <w:r>
+        <w:rPr>
+          <w:rFonts w:ascii="Consolas" w:hAnsi="Consolas" w:cs="Consolas"/>
+          <w:color w:val="008000"/>
+          <w:sz w:val="19"/>
+          <w:szCs w:val="19"/>
+          <w:highlight w:val="white"/>
+        </w:rPr>
+        <w:t>//Custom rules can be added to configuration.  rulesDirectory: 'folder/folder'</w:t>
+      </w:r>
+    </w:p>
+    <w:p>
+      <w:pPr>
+        <w:autoSpaceDE w:val="0"/>
+        <w:autoSpaceDN w:val="0"/>
+        <w:adjustRightInd w:val="0"/>
+        <w:spacing w:after="0" w:line="240" w:lineRule="auto"/>
+        <w:ind w:left="720"/>
+        <w:rPr>
+          <w:rFonts w:ascii="Consolas" w:hAnsi="Consolas" w:cs="Consolas"/>
+          <w:color w:val="000000"/>
+          <w:sz w:val="19"/>
+          <w:szCs w:val="19"/>
+          <w:highlight w:val="white"/>
+        </w:rPr>
+      </w:pPr>
+      <w:r>
+        <w:rPr>
+          <w:rFonts w:ascii="Consolas" w:hAnsi="Consolas" w:cs="Consolas"/>
+          <w:color w:val="000000"/>
+          <w:sz w:val="19"/>
+          <w:szCs w:val="19"/>
+          <w:highlight w:val="white"/>
+        </w:rPr>
+        <w:t xml:space="preserve">      .pipe(tslint({ configuration: tslintConfig }))</w:t>
+      </w:r>
+    </w:p>
+    <w:p>
+      <w:pPr>
+        <w:autoSpaceDE w:val="0"/>
+        <w:autoSpaceDN w:val="0"/>
+        <w:adjustRightInd w:val="0"/>
+        <w:spacing w:after="0" w:line="240" w:lineRule="auto"/>
+        <w:ind w:left="720"/>
+        <w:rPr>
+          <w:rFonts w:ascii="Consolas" w:hAnsi="Consolas" w:cs="Consolas"/>
+          <w:color w:val="000000"/>
+          <w:sz w:val="19"/>
+          <w:szCs w:val="19"/>
+          <w:highlight w:val="white"/>
+        </w:rPr>
+      </w:pPr>
+      <w:r>
+        <w:rPr>
+          <w:rFonts w:ascii="Consolas" w:hAnsi="Consolas" w:cs="Consolas"/>
+          <w:color w:val="000000"/>
+          <w:sz w:val="19"/>
+          <w:szCs w:val="19"/>
+          <w:highlight w:val="white"/>
+        </w:rPr>
+        <w:t xml:space="preserve">      .pipe(tslint.report(</w:t>
+      </w:r>
+      <w:r>
+        <w:rPr>
+          <w:rFonts w:ascii="Consolas" w:hAnsi="Consolas" w:cs="Consolas"/>
+          <w:color w:val="A31515"/>
+          <w:sz w:val="19"/>
+          <w:szCs w:val="19"/>
+          <w:highlight w:val="white"/>
+        </w:rPr>
+        <w:t>'verbose'</w:t>
+      </w:r>
+      <w:r>
+        <w:rPr>
+          <w:rFonts w:ascii="Consolas" w:hAnsi="Consolas" w:cs="Consolas"/>
+          <w:color w:val="000000"/>
+          <w:sz w:val="19"/>
+          <w:szCs w:val="19"/>
+          <w:highlight w:val="white"/>
+        </w:rPr>
+        <w:t xml:space="preserve">, { emitError: </w:t>
+      </w:r>
+      <w:r>
+        <w:rPr>
+          <w:rFonts w:ascii="Consolas" w:hAnsi="Consolas" w:cs="Consolas"/>
+          <w:color w:val="0000FF"/>
+          <w:sz w:val="19"/>
+          <w:szCs w:val="19"/>
+          <w:highlight w:val="white"/>
+        </w:rPr>
+        <w:t>true</w:t>
+      </w:r>
+      <w:r>
+        <w:rPr>
+          <w:rFonts w:ascii="Consolas" w:hAnsi="Consolas" w:cs="Consolas"/>
+          <w:color w:val="000000"/>
+          <w:sz w:val="19"/>
+          <w:szCs w:val="19"/>
+          <w:highlight w:val="white"/>
+        </w:rPr>
+        <w:t>, reportLimit: 0 }));</w:t>
+      </w:r>
+    </w:p>
+    <w:p>
+      <w:pPr>
+        <w:ind w:left="2160"/>
+      </w:pPr>
+      <w:r>
+        <w:rPr>
+          <w:rFonts w:ascii="Consolas" w:hAnsi="Consolas" w:cs="Consolas"/>
+          <w:color w:val="000000"/>
+          <w:sz w:val="19"/>
+          <w:szCs w:val="19"/>
+          <w:highlight w:val="white"/>
+        </w:rPr>
+        <w:t>});</w:t>
+      </w:r>
+      <w:r>
+        <w:rPr>
+          <w:rFonts w:ascii="Consolas" w:hAnsi="Consolas" w:cs="Consolas"/>
+          <w:color w:val="000000"/>
+          <w:sz w:val="19"/>
+          <w:szCs w:val="19"/>
+        </w:rPr>
+        <w:br/>
+      </w:r>
+    </w:p>
+    <w:p>
+      <w:r>
+        <w:t>Install SASS</w:t>
+      </w:r>
+    </w:p>
+    <w:p>
+      <w:pPr>
+        <w:pStyle w:val="ListParagraph"/>
+        <w:numPr>
+          <w:ilvl w:val="0"/>
+          <w:numId w:val="4"/>
+        </w:numPr>
+      </w:pPr>
+      <w:r>
+        <w:t>Add to package.json</w:t>
+      </w:r>
+      <w:r>
+        <w:br/>
+        <w:t>devDependencies “</w:t>
+      </w:r>
+    </w:p>
+    <w:p/>
+    <w:p>
+      <w:r>
+        <w:t>Adding Angular 2</w:t>
+      </w:r>
+      <w:r>
+        <w:t xml:space="preserve"> JavaScript Files</w:t>
+      </w:r>
+    </w:p>
+    <w:p>
+      <w:pPr>
+        <w:pStyle w:val="ListParagraph"/>
+        <w:numPr>
+          <w:ilvl w:val="0"/>
+          <w:numId w:val="1"/>
+        </w:numPr>
+      </w:pPr>
+      <w:r>
+        <w:t>Add JavaScript files using package.json</w:t>
+      </w:r>
+      <w:r>
+        <w:t xml:space="preserve"> would be the usual approach, b</w:t>
+      </w:r>
+      <w:r>
+        <w:t>ut because this is in alpha, add the following to</w:t>
+      </w:r>
+      <w:r>
+        <w:t xml:space="preserve"> index.html</w:t>
+      </w:r>
+      <w:r>
+        <w:t xml:space="preserve">.  </w:t>
       </w:r>
     </w:p>
     <w:p>
@@ -2511,30 +3298,50 @@
           <w:numId w:val="1"/>
         </w:numPr>
       </w:pPr>
-      <w:proofErr w:type="spellStart"/>
-      <w:r>
-        <w:t>Tsd</w:t>
-      </w:r>
-      <w:proofErr w:type="spellEnd"/>
-      <w:r>
-        <w:t xml:space="preserve"> install </w:t>
-      </w:r>
-      <w:proofErr w:type="spellStart"/>
-      <w:r>
-        <w:t>Systemjs</w:t>
-      </w:r>
-      <w:proofErr w:type="spellEnd"/>
-      <w:r>
-        <w:t xml:space="preserve"> -s</w:t>
-      </w:r>
-    </w:p>
-    <w:p/>
-    <w:p>
-      <w:r>
-        <w:t>Adding Angular 2</w:t>
-      </w:r>
-      <w:r>
-        <w:t xml:space="preserve"> JavaScript Files</w:t>
+      <w:r>
+        <w:t>&lt;script src="https://github.jspm.io/jmcriffey/bower-traceur-runtime@0.0.87/traceur-runtime.js"&gt;&lt;/script&gt;</w:t>
+      </w:r>
+    </w:p>
+    <w:p>
+      <w:pPr>
+        <w:pStyle w:val="ListParagraph"/>
+        <w:numPr>
+          <w:ilvl w:val="1"/>
+          <w:numId w:val="1"/>
+        </w:numPr>
+      </w:pPr>
+      <w:r>
+        <w:t>&lt;script src="https://jspm.io/system@0.16.js"&gt;&lt;/script&gt;</w:t>
+      </w:r>
+    </w:p>
+    <w:p>
+      <w:pPr>
+        <w:pStyle w:val="ListParagraph"/>
+        <w:numPr>
+          <w:ilvl w:val="1"/>
+          <w:numId w:val="1"/>
+        </w:numPr>
+      </w:pPr>
+      <w:r>
+        <w:t>&lt;script src="https://c</w:t>
+      </w:r>
+      <w:r>
+        <w:t>ode.angularjs.org/2.0.0-alpha.33</w:t>
+      </w:r>
+      <w:r>
+        <w:t>/angular2.dev.js"&gt;&lt;/script&gt;</w:t>
+      </w:r>
+    </w:p>
+    <w:p>
+      <w:pPr>
+        <w:pStyle w:val="ListParagraph"/>
+        <w:numPr>
+          <w:ilvl w:val="1"/>
+          <w:numId w:val="1"/>
+        </w:numPr>
+      </w:pPr>
+      <w:r>
+        <w:t>&lt;script src="https://code.angularjs.org/2.0.0-alpha.33/router.dev.js"&gt;&lt;/script&gt;</w:t>
       </w:r>
     </w:p>
     <w:p>
@@ -2546,24 +3353,7 @@
         </w:numPr>
       </w:pPr>
       <w:r>
-        <w:t xml:space="preserve">Add JavaScript files using </w:t>
-      </w:r>
-      <w:proofErr w:type="spellStart"/>
-      <w:r>
-        <w:t>package.json</w:t>
-      </w:r>
-      <w:proofErr w:type="spellEnd"/>
-      <w:r>
-        <w:t xml:space="preserve"> would be the usual approach, b</w:t>
-      </w:r>
-      <w:r>
-        <w:t>ut because this is in alpha, add the following to</w:t>
-      </w:r>
-      <w:r>
-        <w:t xml:space="preserve"> index.html</w:t>
-      </w:r>
-      <w:r>
-        <w:t xml:space="preserve">.  </w:t>
+        <w:t>Not using jspm.io and angularjs.org script links</w:t>
       </w:r>
     </w:p>
     <w:p>
@@ -2575,7 +3365,7 @@
         </w:numPr>
       </w:pPr>
       <w:r>
-        <w:t>&lt;script src="https://github.jspm.io/jmcriffey/bower-traceur-runtime@0.0.87/traceur-runtime.js"&gt;&lt;/script&gt;</w:t>
+        <w:t>Create the ‘libs’ folder in www/scripts/</w:t>
       </w:r>
     </w:p>
     <w:p>
@@ -2587,87 +3377,8 @@
         </w:numPr>
       </w:pPr>
       <w:r>
-        <w:t xml:space="preserve">&lt;script </w:t>
-      </w:r>
-      <w:proofErr w:type="spellStart"/>
-      <w:r>
-        <w:t>src</w:t>
-      </w:r>
-      <w:proofErr w:type="spellEnd"/>
-      <w:r>
-        <w:t>="https://jspm.io/system@0.16.js"&gt;&lt;/script&gt;</w:t>
-      </w:r>
-    </w:p>
-    <w:p>
-      <w:pPr>
-        <w:pStyle w:val="ListParagraph"/>
-        <w:numPr>
-          <w:ilvl w:val="1"/>
-          <w:numId w:val="1"/>
-        </w:numPr>
-      </w:pPr>
-      <w:r>
-        <w:t>&lt;script src="https://c</w:t>
-      </w:r>
-      <w:r>
-        <w:t>ode.angularjs.org/2.0.0-alpha.33</w:t>
-      </w:r>
-      <w:r>
-        <w:t>/angular2.dev.js"&gt;&lt;/script&gt;</w:t>
-      </w:r>
-    </w:p>
-    <w:p>
-      <w:pPr>
-        <w:pStyle w:val="ListParagraph"/>
-        <w:numPr>
-          <w:ilvl w:val="1"/>
-          <w:numId w:val="1"/>
-        </w:numPr>
-      </w:pPr>
-      <w:r>
-        <w:t>&lt;script src="https://code.angularjs.org/2.0.0-alpha.33/router.dev.js"&gt;&lt;/script&gt;</w:t>
-      </w:r>
-    </w:p>
-    <w:p>
-      <w:pPr>
-        <w:pStyle w:val="ListParagraph"/>
-        <w:numPr>
-          <w:ilvl w:val="0"/>
-          <w:numId w:val="1"/>
-        </w:numPr>
-      </w:pPr>
-      <w:r>
-        <w:t>Not using jspm.io and angularjs.org script links</w:t>
-      </w:r>
-    </w:p>
-    <w:p>
-      <w:pPr>
-        <w:pStyle w:val="ListParagraph"/>
-        <w:numPr>
-          <w:ilvl w:val="1"/>
-          <w:numId w:val="1"/>
-        </w:numPr>
-      </w:pPr>
-      <w:r>
-        <w:t>Create the ‘libs’ folder in www/scripts/</w:t>
-      </w:r>
-    </w:p>
-    <w:p>
-      <w:pPr>
-        <w:pStyle w:val="ListParagraph"/>
-        <w:numPr>
-          <w:ilvl w:val="1"/>
-          <w:numId w:val="1"/>
-        </w:numPr>
-      </w:pPr>
-      <w:r>
-        <w:t xml:space="preserve">Add the following </w:t>
-      </w:r>
-      <w:proofErr w:type="spellStart"/>
-      <w:r>
-        <w:t>javascript</w:t>
-      </w:r>
-      <w:proofErr w:type="spellEnd"/>
+        <w:t>Add the following javascript</w:t>
+      </w:r>
       <w:r>
         <w:t xml:space="preserve"> dependency</w:t>
       </w:r>
@@ -2716,13 +3427,8 @@
           <w:numId w:val="1"/>
         </w:numPr>
       </w:pPr>
-      <w:proofErr w:type="spellStart"/>
-      <w:r>
-        <w:t>Traceur</w:t>
-      </w:r>
-      <w:proofErr w:type="spellEnd"/>
-      <w:r>
-        <w:t>-runtime</w:t>
+      <w:r>
+        <w:t>Traceur-runtime</w:t>
       </w:r>
     </w:p>
     <w:p>
@@ -2748,7 +3454,6 @@
           <w:numId w:val="1"/>
         </w:numPr>
       </w:pPr>
-      <w:proofErr w:type="spellStart"/>
       <w:r>
         <w:t>S</w:t>
       </w:r>
@@ -2758,7 +3463,6 @@
       <w:r>
         <w:t>JS</w:t>
       </w:r>
-      <w:proofErr w:type="spellEnd"/>
     </w:p>
     <w:p>
       <w:pPr>
@@ -2912,48 +3616,7 @@
           <w:szCs w:val="19"/>
         </w:rPr>
         <w:br/>
-      </w:r>
-      <w:proofErr w:type="spellStart"/>
-      <w:proofErr w:type="gramStart"/>
-      <w:r>
-        <w:rPr>
-          <w:rFonts w:ascii="Consolas" w:hAnsi="Consolas" w:cs="Consolas"/>
-          <w:color w:val="0000FF"/>
-          <w:sz w:val="19"/>
-          <w:szCs w:val="19"/>
-        </w:rPr>
-        <w:t>adb</w:t>
-      </w:r>
-      <w:proofErr w:type="spellEnd"/>
-      <w:proofErr w:type="gramEnd"/>
-      <w:r>
-        <w:rPr>
-          <w:rFonts w:ascii="Consolas" w:hAnsi="Consolas" w:cs="Consolas"/>
-          <w:color w:val="0000FF"/>
-          <w:sz w:val="19"/>
-          <w:szCs w:val="19"/>
-        </w:rPr>
-        <w:t xml:space="preserve"> install &lt;location of </w:t>
-      </w:r>
-      <w:proofErr w:type="spellStart"/>
-      <w:r>
-        <w:rPr>
-          <w:rFonts w:ascii="Consolas" w:hAnsi="Consolas" w:cs="Consolas"/>
-          <w:color w:val="0000FF"/>
-          <w:sz w:val="19"/>
-          <w:szCs w:val="19"/>
-        </w:rPr>
-        <w:t>apk</w:t>
-      </w:r>
-      <w:proofErr w:type="spellEnd"/>
-      <w:r>
-        <w:rPr>
-          <w:rFonts w:ascii="Consolas" w:hAnsi="Consolas" w:cs="Consolas"/>
-          <w:color w:val="0000FF"/>
-          <w:sz w:val="19"/>
-          <w:szCs w:val="19"/>
-        </w:rPr>
-        <w:t xml:space="preserve"> file&gt;</w:t>
+        <w:t>adb install &lt;location of apk file&gt;</w:t>
       </w:r>
     </w:p>
     <w:p>
@@ -3003,15 +3666,7 @@
         </w:numPr>
       </w:pPr>
       <w:r>
-        <w:t>C:\Program Files (x86)\Android\android-</w:t>
-      </w:r>
-      <w:proofErr w:type="spellStart"/>
-      <w:r>
-        <w:t>sdk</w:t>
-      </w:r>
-      <w:proofErr w:type="spellEnd"/>
-      <w:r>
-        <w:t>\platform-tools</w:t>
+        <w:t>C:\Program Files (x86)\Android\android-sdk\platform-tools</w:t>
       </w:r>
     </w:p>
     <w:p>
@@ -3034,7 +3689,6 @@
           <w:numId w:val="2"/>
         </w:numPr>
       </w:pPr>
-      <w:proofErr w:type="spellStart"/>
       <w:r>
         <w:rPr>
           <w:rFonts w:ascii="Helvetica" w:hAnsi="Helvetica" w:cs="Helvetica"/>
@@ -3042,9 +3696,17 @@
           <w:sz w:val="23"/>
           <w:szCs w:val="23"/>
         </w:rPr>
-        <w:t>adb</w:t>
-      </w:r>
-      <w:proofErr w:type="spellEnd"/>
+        <w:t>adb root</w:t>
+      </w:r>
+    </w:p>
+    <w:p>
+      <w:pPr>
+        <w:pStyle w:val="ListParagraph"/>
+        <w:numPr>
+          <w:ilvl w:val="1"/>
+          <w:numId w:val="2"/>
+        </w:numPr>
+      </w:pPr>
       <w:r>
         <w:rPr>
           <w:rFonts w:ascii="Helvetica" w:hAnsi="Helvetica" w:cs="Helvetica"/>
@@ -3052,7 +3714,7 @@
           <w:sz w:val="23"/>
           <w:szCs w:val="23"/>
         </w:rPr>
-        <w:t xml:space="preserve"> root</w:t>
+        <w:t>adb shell</w:t>
       </w:r>
     </w:p>
     <w:p>
@@ -3063,7 +3725,6 @@
           <w:numId w:val="2"/>
         </w:numPr>
       </w:pPr>
-      <w:proofErr w:type="spellStart"/>
       <w:r>
         <w:rPr>
           <w:rFonts w:ascii="Helvetica" w:hAnsi="Helvetica" w:cs="Helvetica"/>
@@ -3071,9 +3732,17 @@
           <w:sz w:val="23"/>
           <w:szCs w:val="23"/>
         </w:rPr>
-        <w:t>adb</w:t>
-      </w:r>
-      <w:proofErr w:type="spellEnd"/>
+        <w:t>pm list packages</w:t>
+      </w:r>
+    </w:p>
+    <w:p>
+      <w:pPr>
+        <w:pStyle w:val="ListParagraph"/>
+        <w:numPr>
+          <w:ilvl w:val="0"/>
+          <w:numId w:val="2"/>
+        </w:numPr>
+      </w:pPr>
       <w:r>
         <w:rPr>
           <w:rFonts w:ascii="Helvetica" w:hAnsi="Helvetica" w:cs="Helvetica"/>
@@ -3081,7 +3750,7 @@
           <w:sz w:val="23"/>
           <w:szCs w:val="23"/>
         </w:rPr>
-        <w:t xml:space="preserve"> shell</w:t>
+        <w:t>Uninstall the app</w:t>
       </w:r>
     </w:p>
     <w:p>
@@ -3099,17 +3768,8 @@
           <w:sz w:val="23"/>
           <w:szCs w:val="23"/>
         </w:rPr>
-        <w:t>pm list packages</w:t>
-      </w:r>
-    </w:p>
-    <w:p>
-      <w:pPr>
-        <w:pStyle w:val="ListParagraph"/>
-        <w:numPr>
-          <w:ilvl w:val="0"/>
-          <w:numId w:val="2"/>
-        </w:numPr>
-      </w:pPr>
+        <w:t>Adb uninstall</w:t>
+      </w:r>
       <w:r>
         <w:rPr>
           <w:rFonts w:ascii="Helvetica" w:hAnsi="Helvetica" w:cs="Helvetica"/>
@@ -3117,65 +3777,7 @@
           <w:sz w:val="23"/>
           <w:szCs w:val="23"/>
         </w:rPr>
-        <w:t>Uninstall the app</w:t>
-      </w:r>
-    </w:p>
-    <w:p>
-      <w:pPr>
-        <w:pStyle w:val="ListParagraph"/>
-        <w:numPr>
-          <w:ilvl w:val="1"/>
-          <w:numId w:val="2"/>
-        </w:numPr>
-      </w:pPr>
-      <w:proofErr w:type="spellStart"/>
-      <w:r>
-        <w:rPr>
-          <w:rFonts w:ascii="Helvetica" w:hAnsi="Helvetica" w:cs="Helvetica"/>
-          <w:color w:val="222222"/>
-          <w:sz w:val="23"/>
-          <w:szCs w:val="23"/>
-        </w:rPr>
-        <w:t>Adb</w:t>
-      </w:r>
-      <w:proofErr w:type="spellEnd"/>
-      <w:r>
-        <w:rPr>
-          <w:rFonts w:ascii="Helvetica" w:hAnsi="Helvetica" w:cs="Helvetica"/>
-          <w:color w:val="222222"/>
-          <w:sz w:val="23"/>
-          <w:szCs w:val="23"/>
-        </w:rPr>
-        <w:t xml:space="preserve"> uninstall</w:t>
-      </w:r>
-      <w:r>
-        <w:rPr>
-          <w:rFonts w:ascii="Helvetica" w:hAnsi="Helvetica" w:cs="Helvetica"/>
-          <w:color w:val="222222"/>
-          <w:sz w:val="23"/>
-          <w:szCs w:val="23"/>
-        </w:rPr>
-        <w:t xml:space="preserve"> &lt;name of package example </w:t>
-      </w:r>
-      <w:proofErr w:type="spellStart"/>
-      <w:r>
-        <w:rPr>
-          <w:rFonts w:ascii="Helvetica" w:hAnsi="Helvetica" w:cs="Helvetica"/>
-          <w:color w:val="222222"/>
-          <w:sz w:val="23"/>
-          <w:szCs w:val="23"/>
-        </w:rPr>
-        <w:t>io.cordova</w:t>
-      </w:r>
-      <w:proofErr w:type="spellEnd"/>
-      <w:r>
-        <w:rPr>
-          <w:rFonts w:ascii="Helvetica" w:hAnsi="Helvetica" w:cs="Helvetica"/>
-          <w:color w:val="222222"/>
-          <w:sz w:val="23"/>
-          <w:szCs w:val="23"/>
-        </w:rPr>
-        <w:t>….&gt;</w:t>
+        <w:t xml:space="preserve"> &lt;name of package example io.cordova….&gt;</w:t>
       </w:r>
     </w:p>
     <w:sectPr>
@@ -3277,6 +3879,178 @@
     </w:lvl>
   </w:abstractNum>
   <w:abstractNum w:abstractNumId="1" w15:restartNumberingAfterBreak="0">
+    <w:nsid w:val="510C7033"/>
+    <w:multiLevelType w:val="hybridMultilevel"/>
+    <w:tmpl w:val="5E0C80E2"/>
+    <w:lvl w:ilvl="0" w:tplc="0409000F">
+      <w:start w:val="1"/>
+      <w:numFmt w:val="decimal"/>
+      <w:lvlText w:val="%1."/>
+      <w:lvlJc w:val="left"/>
+      <w:pPr>
+        <w:ind w:left="720" w:hanging="360"/>
+      </w:pPr>
+    </w:lvl>
+    <w:lvl w:ilvl="1" w:tplc="04090019" w:tentative="1">
+      <w:start w:val="1"/>
+      <w:numFmt w:val="lowerLetter"/>
+      <w:lvlText w:val="%2."/>
+      <w:lvlJc w:val="left"/>
+      <w:pPr>
+        <w:ind w:left="1440" w:hanging="360"/>
+      </w:pPr>
+    </w:lvl>
+    <w:lvl w:ilvl="2" w:tplc="0409001B" w:tentative="1">
+      <w:start w:val="1"/>
+      <w:numFmt w:val="lowerRoman"/>
+      <w:lvlText w:val="%3."/>
+      <w:lvlJc w:val="right"/>
+      <w:pPr>
+        <w:ind w:left="2160" w:hanging="180"/>
+      </w:pPr>
+    </w:lvl>
+    <w:lvl w:ilvl="3" w:tplc="0409000F" w:tentative="1">
+      <w:start w:val="1"/>
+      <w:numFmt w:val="decimal"/>
+      <w:lvlText w:val="%4."/>
+      <w:lvlJc w:val="left"/>
+      <w:pPr>
+        <w:ind w:left="2880" w:hanging="360"/>
+      </w:pPr>
+    </w:lvl>
+    <w:lvl w:ilvl="4" w:tplc="04090019" w:tentative="1">
+      <w:start w:val="1"/>
+      <w:numFmt w:val="lowerLetter"/>
+      <w:lvlText w:val="%5."/>
+      <w:lvlJc w:val="left"/>
+      <w:pPr>
+        <w:ind w:left="3600" w:hanging="360"/>
+      </w:pPr>
+    </w:lvl>
+    <w:lvl w:ilvl="5" w:tplc="0409001B" w:tentative="1">
+      <w:start w:val="1"/>
+      <w:numFmt w:val="lowerRoman"/>
+      <w:lvlText w:val="%6."/>
+      <w:lvlJc w:val="right"/>
+      <w:pPr>
+        <w:ind w:left="4320" w:hanging="180"/>
+      </w:pPr>
+    </w:lvl>
+    <w:lvl w:ilvl="6" w:tplc="0409000F" w:tentative="1">
+      <w:start w:val="1"/>
+      <w:numFmt w:val="decimal"/>
+      <w:lvlText w:val="%7."/>
+      <w:lvlJc w:val="left"/>
+      <w:pPr>
+        <w:ind w:left="5040" w:hanging="360"/>
+      </w:pPr>
+    </w:lvl>
+    <w:lvl w:ilvl="7" w:tplc="04090019" w:tentative="1">
+      <w:start w:val="1"/>
+      <w:numFmt w:val="lowerLetter"/>
+      <w:lvlText w:val="%8."/>
+      <w:lvlJc w:val="left"/>
+      <w:pPr>
+        <w:ind w:left="5760" w:hanging="360"/>
+      </w:pPr>
+    </w:lvl>
+    <w:lvl w:ilvl="8" w:tplc="0409001B" w:tentative="1">
+      <w:start w:val="1"/>
+      <w:numFmt w:val="lowerRoman"/>
+      <w:lvlText w:val="%9."/>
+      <w:lvlJc w:val="right"/>
+      <w:pPr>
+        <w:ind w:left="6480" w:hanging="180"/>
+      </w:pPr>
+    </w:lvl>
+  </w:abstractNum>
+  <w:abstractNum w:abstractNumId="2" w15:restartNumberingAfterBreak="0">
+    <w:nsid w:val="572E403F"/>
+    <w:multiLevelType w:val="hybridMultilevel"/>
+    <w:tmpl w:val="C13476C0"/>
+    <w:lvl w:ilvl="0" w:tplc="0409000F">
+      <w:start w:val="1"/>
+      <w:numFmt w:val="decimal"/>
+      <w:lvlText w:val="%1."/>
+      <w:lvlJc w:val="left"/>
+      <w:pPr>
+        <w:ind w:left="720" w:hanging="360"/>
+      </w:pPr>
+    </w:lvl>
+    <w:lvl w:ilvl="1" w:tplc="04090019" w:tentative="1">
+      <w:start w:val="1"/>
+      <w:numFmt w:val="lowerLetter"/>
+      <w:lvlText w:val="%2."/>
+      <w:lvlJc w:val="left"/>
+      <w:pPr>
+        <w:ind w:left="1440" w:hanging="360"/>
+      </w:pPr>
+    </w:lvl>
+    <w:lvl w:ilvl="2" w:tplc="0409001B" w:tentative="1">
+      <w:start w:val="1"/>
+      <w:numFmt w:val="lowerRoman"/>
+      <w:lvlText w:val="%3."/>
+      <w:lvlJc w:val="right"/>
+      <w:pPr>
+        <w:ind w:left="2160" w:hanging="180"/>
+      </w:pPr>
+    </w:lvl>
+    <w:lvl w:ilvl="3" w:tplc="0409000F" w:tentative="1">
+      <w:start w:val="1"/>
+      <w:numFmt w:val="decimal"/>
+      <w:lvlText w:val="%4."/>
+      <w:lvlJc w:val="left"/>
+      <w:pPr>
+        <w:ind w:left="2880" w:hanging="360"/>
+      </w:pPr>
+    </w:lvl>
+    <w:lvl w:ilvl="4" w:tplc="04090019" w:tentative="1">
+      <w:start w:val="1"/>
+      <w:numFmt w:val="lowerLetter"/>
+      <w:lvlText w:val="%5."/>
+      <w:lvlJc w:val="left"/>
+      <w:pPr>
+        <w:ind w:left="3600" w:hanging="360"/>
+      </w:pPr>
+    </w:lvl>
+    <w:lvl w:ilvl="5" w:tplc="0409001B" w:tentative="1">
+      <w:start w:val="1"/>
+      <w:numFmt w:val="lowerRoman"/>
+      <w:lvlText w:val="%6."/>
+      <w:lvlJc w:val="right"/>
+      <w:pPr>
+        <w:ind w:left="4320" w:hanging="180"/>
+      </w:pPr>
+    </w:lvl>
+    <w:lvl w:ilvl="6" w:tplc="0409000F" w:tentative="1">
+      <w:start w:val="1"/>
+      <w:numFmt w:val="decimal"/>
+      <w:lvlText w:val="%7."/>
+      <w:lvlJc w:val="left"/>
+      <w:pPr>
+        <w:ind w:left="5040" w:hanging="360"/>
+      </w:pPr>
+    </w:lvl>
+    <w:lvl w:ilvl="7" w:tplc="04090019" w:tentative="1">
+      <w:start w:val="1"/>
+      <w:numFmt w:val="lowerLetter"/>
+      <w:lvlText w:val="%8."/>
+      <w:lvlJc w:val="left"/>
+      <w:pPr>
+        <w:ind w:left="5760" w:hanging="360"/>
+      </w:pPr>
+    </w:lvl>
+    <w:lvl w:ilvl="8" w:tplc="0409001B" w:tentative="1">
+      <w:start w:val="1"/>
+      <w:numFmt w:val="lowerRoman"/>
+      <w:lvlText w:val="%9."/>
+      <w:lvlJc w:val="right"/>
+      <w:pPr>
+        <w:ind w:left="6480" w:hanging="180"/>
+      </w:pPr>
+    </w:lvl>
+  </w:abstractNum>
+  <w:abstractNum w:abstractNumId="3" w15:restartNumberingAfterBreak="0">
     <w:nsid w:val="6B65459A"/>
     <w:multiLevelType w:val="hybridMultilevel"/>
     <w:tmpl w:val="F3300D5C"/>
@@ -3366,6 +4140,12 @@
     <w:abstractNumId w:val="0"/>
   </w:num>
   <w:num w:numId="2">
+    <w:abstractNumId w:val="3"/>
+  </w:num>
+  <w:num w:numId="3">
+    <w:abstractNumId w:val="2"/>
+  </w:num>
+  <w:num w:numId="4">
     <w:abstractNumId w:val="1"/>
   </w:num>
 </w:numbering>
@@ -3839,6 +4619,14 @@
       <w:u w:val="single"/>
     </w:rPr>
   </w:style>
+  <w:style w:type="character" w:customStyle="1" w:styleId="pln1">
+    <w:name w:val="pln1"/>
+    <w:basedOn w:val="DefaultParagraphFont"/>
+    <w:rsid w:val="0060316A"/>
+    <w:rPr>
+      <w:color w:val="000000"/>
+    </w:rPr>
+  </w:style>
 </w:styles>
 </file>
 

</xml_diff>